<commit_message>
JABG pac, remitentes, tipologias, comentarios informes, adecuaciones en el codigo y carpetas
</commit_message>
<xml_diff>
--- a/public/bases-word/AV_ANV/CUMPLIMIENTO FINANCIERO/7. AnV.docx
+++ b/public/bases-word/AV_ANV/CUMPLIMIENTO FINANCIERO/7. AnV.docx
@@ -916,6 +916,8 @@
         </w:rPr>
         <w:t>XXX</w:t>
       </w:r>
+      <w:bookmarkStart w:id="20" w:name="_GoBack"/>
+      <w:bookmarkEnd w:id="20"/>
       <w:commentRangeEnd w:id="19"/>
       <w:r>
         <w:rPr>
@@ -952,7 +954,7 @@
         </w:rPr>
         <w:t xml:space="preserve">notificó al </w:t>
       </w:r>
-      <w:commentRangeStart w:id="20"/>
+      <w:commentRangeStart w:id="21"/>
       <w:r>
         <w:rPr>
           <w:rFonts w:ascii="Regesto Grotesk" w:hAnsi="Regesto Grotesk" w:cs="Arial"/>
@@ -962,14 +964,14 @@
         </w:rPr>
         <w:t>XXX</w:t>
       </w:r>
-      <w:commentRangeEnd w:id="20"/>
+      <w:commentRangeEnd w:id="21"/>
       <w:r>
         <w:rPr>
           <w:rStyle w:val="Refdecomentario"/>
           <w:rFonts w:ascii="Regesto Grotesk" w:eastAsia="Times New Roman" w:hAnsi="Regesto Grotesk" w:cs="Times New Roman"/>
           <w:lang w:val="es-ES_tradnl" w:eastAsia="es-ES"/>
         </w:rPr>
-        <w:commentReference w:id="20"/>
+        <w:commentReference w:id="21"/>
       </w:r>
       <w:r>
         <w:rPr>
@@ -980,7 +982,7 @@
         </w:rPr>
         <w:t xml:space="preserve">, el oficio número </w:t>
       </w:r>
-      <w:commentRangeStart w:id="21"/>
+      <w:commentRangeStart w:id="22"/>
       <w:r>
         <w:rPr>
           <w:rFonts w:ascii="Regesto Grotesk" w:hAnsi="Regesto Grotesk" w:cs="Arial"/>
@@ -990,14 +992,14 @@
         </w:rPr>
         <w:t>XXX</w:t>
       </w:r>
-      <w:commentRangeEnd w:id="21"/>
+      <w:commentRangeEnd w:id="22"/>
       <w:r>
         <w:rPr>
           <w:rStyle w:val="Refdecomentario"/>
           <w:rFonts w:ascii="Regesto Grotesk" w:eastAsia="Times New Roman" w:hAnsi="Regesto Grotesk" w:cs="Times New Roman"/>
           <w:lang w:val="es-ES_tradnl" w:eastAsia="es-ES"/>
         </w:rPr>
-        <w:commentReference w:id="21"/>
+        <w:commentReference w:id="22"/>
       </w:r>
       <w:r>
         <w:rPr>
@@ -1034,22 +1036,8 @@
           <w:sz w:val="20"/>
           <w:szCs w:val="20"/>
         </w:rPr>
-        <w:t xml:space="preserve">practicada a </w:t>
-      </w:r>
-      <w:sdt>
-        <w:sdtPr>
-          <w:rPr>
-            <w:rFonts w:ascii="Regesto Grotesk" w:hAnsi="Regesto Grotesk"/>
-            <w:b/>
-          </w:rPr>
-          <w:tag w:val="goog_rdk_4"/>
-          <w:id w:val="-1860805400"/>
-        </w:sdtPr>
-        <w:sdtEndPr/>
-        <w:sdtContent>
-          <w:commentRangeStart w:id="22"/>
-        </w:sdtContent>
-      </w:sdt>
+        <w:t>practicada a</w:t>
+      </w:r>
       <w:r>
         <w:rPr>
           <w:rFonts w:ascii="Regesto Grotesk" w:eastAsia="Arial" w:hAnsi="Regesto Grotesk" w:cs="Arial"/>
@@ -1057,15 +1045,25 @@
           <w:sz w:val="20"/>
           <w:szCs w:val="20"/>
         </w:rPr>
+        <w:t xml:space="preserve"> </w:t>
+      </w:r>
+      <w:commentRangeStart w:id="23"/>
+      <w:r>
+        <w:rPr>
+          <w:rFonts w:ascii="Regesto Grotesk" w:eastAsia="Arial" w:hAnsi="Regesto Grotesk" w:cs="Arial"/>
+          <w:b/>
+          <w:sz w:val="20"/>
+          <w:szCs w:val="20"/>
+        </w:rPr>
         <w:t>XXXXX</w:t>
       </w:r>
-      <w:commentRangeEnd w:id="22"/>
+      <w:commentRangeEnd w:id="23"/>
       <w:r>
         <w:rPr>
           <w:rFonts w:ascii="Regesto Grotesk" w:hAnsi="Regesto Grotesk"/>
           <w:b/>
         </w:rPr>
-        <w:commentReference w:id="22"/>
+        <w:commentReference w:id="23"/>
       </w:r>
       <w:r>
         <w:rPr>
@@ -1076,20 +1074,7 @@
         </w:rPr>
         <w:t xml:space="preserve">, por el período comprendido </w:t>
       </w:r>
-      <w:sdt>
-        <w:sdtPr>
-          <w:rPr>
-            <w:rFonts w:ascii="Regesto Grotesk" w:hAnsi="Regesto Grotesk"/>
-            <w:b/>
-          </w:rPr>
-          <w:tag w:val="goog_rdk_5"/>
-          <w:id w:val="2130038450"/>
-        </w:sdtPr>
-        <w:sdtEndPr/>
-        <w:sdtContent>
-          <w:commentRangeStart w:id="23"/>
-        </w:sdtContent>
-      </w:sdt>
+      <w:commentRangeStart w:id="24"/>
       <w:r>
         <w:rPr>
           <w:rFonts w:ascii="Regesto Grotesk" w:eastAsia="Arial" w:hAnsi="Regesto Grotesk" w:cs="Arial"/>
@@ -1099,13 +1084,13 @@
         </w:rPr>
         <w:t>XXXXXX</w:t>
       </w:r>
-      <w:commentRangeEnd w:id="23"/>
+      <w:commentRangeEnd w:id="24"/>
       <w:r>
         <w:rPr>
           <w:rFonts w:ascii="Regesto Grotesk" w:hAnsi="Regesto Grotesk"/>
           <w:b/>
         </w:rPr>
-        <w:commentReference w:id="23"/>
+        <w:commentReference w:id="24"/>
       </w:r>
       <w:r>
         <w:rPr>
@@ -1145,7 +1130,7 @@
         </w:rPr>
         <w:t xml:space="preserve">número </w:t>
       </w:r>
-      <w:commentRangeStart w:id="24"/>
+      <w:commentRangeStart w:id="25"/>
       <w:r>
         <w:rPr>
           <w:rFonts w:ascii="Regesto Grotesk" w:hAnsi="Regesto Grotesk" w:cs="Arial"/>
@@ -1156,14 +1141,14 @@
         </w:rPr>
         <w:t>XXX</w:t>
       </w:r>
-      <w:commentRangeEnd w:id="24"/>
+      <w:commentRangeEnd w:id="25"/>
       <w:r>
         <w:rPr>
           <w:rStyle w:val="Refdecomentario"/>
           <w:rFonts w:ascii="Regesto Grotesk" w:hAnsi="Regesto Grotesk"/>
           <w:b/>
         </w:rPr>
-        <w:commentReference w:id="24"/>
+        <w:commentReference w:id="25"/>
       </w:r>
       <w:bookmarkEnd w:id="17"/>
       <w:r>
@@ -1201,8 +1186,8 @@
         </w:rPr>
         <w:t xml:space="preserve">III. </w:t>
       </w:r>
-      <w:bookmarkStart w:id="25" w:name="_Hlk193799051"/>
-      <w:bookmarkStart w:id="26" w:name="_Hlk196296280"/>
+      <w:bookmarkStart w:id="26" w:name="_Hlk193799051"/>
+      <w:bookmarkStart w:id="27" w:name="_Hlk196296280"/>
       <w:r>
         <w:rPr>
           <w:rFonts w:ascii="Regesto Grotesk" w:hAnsi="Regesto Grotesk" w:cs="Arial"/>
@@ -1212,7 +1197,7 @@
         </w:rPr>
         <w:t xml:space="preserve">En ese orden de ideas, </w:t>
       </w:r>
-      <w:bookmarkStart w:id="27" w:name="_Hlk193798929"/>
+      <w:bookmarkStart w:id="28" w:name="_Hlk193798929"/>
       <w:r>
         <w:rPr>
           <w:rFonts w:ascii="Regesto Grotesk" w:eastAsia="Arial" w:hAnsi="Regesto Grotesk" w:cs="Arial"/>
@@ -1230,7 +1215,7 @@
         </w:rPr>
         <w:t>día</w:t>
       </w:r>
-      <w:bookmarkStart w:id="28" w:name="_Hlk191977037"/>
+      <w:bookmarkStart w:id="29" w:name="_Hlk191977037"/>
       <w:r>
         <w:rPr>
           <w:rFonts w:ascii="Regesto Grotesk" w:hAnsi="Regesto Grotesk" w:cs="Arial"/>
@@ -1240,7 +1225,7 @@
         </w:rPr>
         <w:t xml:space="preserve"> </w:t>
       </w:r>
-      <w:commentRangeStart w:id="29"/>
+      <w:commentRangeStart w:id="30"/>
       <w:r>
         <w:rPr>
           <w:rFonts w:ascii="Regesto Grotesk" w:hAnsi="Regesto Grotesk" w:cs="Arial"/>
@@ -1250,17 +1235,17 @@
         </w:rPr>
         <w:t>XXX</w:t>
       </w:r>
-      <w:commentRangeEnd w:id="29"/>
+      <w:commentRangeEnd w:id="30"/>
       <w:r>
         <w:rPr>
           <w:rStyle w:val="Refdecomentario"/>
           <w:rFonts w:ascii="Regesto Grotesk" w:eastAsia="Times New Roman" w:hAnsi="Regesto Grotesk" w:cs="Times New Roman"/>
           <w:lang w:val="es-ES_tradnl" w:eastAsia="es-ES"/>
         </w:rPr>
-        <w:commentReference w:id="29"/>
-      </w:r>
-      <w:bookmarkStart w:id="30" w:name="_Hlk156546690"/>
-      <w:bookmarkEnd w:id="28"/>
+        <w:commentReference w:id="30"/>
+      </w:r>
+      <w:bookmarkStart w:id="31" w:name="_Hlk156546690"/>
+      <w:bookmarkEnd w:id="29"/>
       <w:r>
         <w:rPr>
           <w:rFonts w:ascii="Regesto Grotesk" w:hAnsi="Regesto Grotesk" w:cs="Arial"/>
@@ -1279,7 +1264,7 @@
         </w:rPr>
         <w:t xml:space="preserve">a </w:t>
       </w:r>
-      <w:commentRangeStart w:id="31"/>
+      <w:commentRangeStart w:id="32"/>
       <w:r>
         <w:rPr>
           <w:rFonts w:ascii="Regesto Grotesk" w:hAnsi="Regesto Grotesk" w:cs="Arial"/>
@@ -1289,14 +1274,14 @@
         </w:rPr>
         <w:t>XXX</w:t>
       </w:r>
-      <w:commentRangeEnd w:id="31"/>
+      <w:commentRangeEnd w:id="32"/>
       <w:r>
         <w:rPr>
           <w:rStyle w:val="Refdecomentario"/>
           <w:rFonts w:ascii="Regesto Grotesk" w:eastAsia="Times New Roman" w:hAnsi="Regesto Grotesk" w:cs="Times New Roman"/>
           <w:lang w:val="es-ES_tradnl" w:eastAsia="es-ES"/>
         </w:rPr>
-        <w:commentReference w:id="31"/>
+        <w:commentReference w:id="32"/>
       </w:r>
       <w:r>
         <w:rPr>
@@ -1306,7 +1291,7 @@
         </w:rPr>
         <w:t xml:space="preserve">, </w:t>
       </w:r>
-      <w:bookmarkEnd w:id="30"/>
+      <w:bookmarkEnd w:id="31"/>
       <w:r>
         <w:rPr>
           <w:rFonts w:ascii="Regesto Grotesk" w:hAnsi="Regesto Grotesk" w:cs="Arial"/>
@@ -1324,9 +1309,9 @@
         </w:rPr>
         <w:t xml:space="preserve">oficio número </w:t>
       </w:r>
-      <w:bookmarkStart w:id="32" w:name="_Hlk191978812"/>
-      <w:bookmarkStart w:id="33" w:name="_Hlk191977053"/>
-      <w:commentRangeStart w:id="34"/>
+      <w:bookmarkStart w:id="33" w:name="_Hlk191978812"/>
+      <w:bookmarkStart w:id="34" w:name="_Hlk191977053"/>
+      <w:commentRangeStart w:id="35"/>
       <w:r>
         <w:rPr>
           <w:rFonts w:ascii="Regesto Grotesk" w:hAnsi="Regesto Grotesk" w:cs="Arial"/>
@@ -1337,16 +1322,16 @@
         </w:rPr>
         <w:t>OSFEM/XXXX/XXX/XXX/202X</w:t>
       </w:r>
-      <w:commentRangeEnd w:id="34"/>
+      <w:commentRangeEnd w:id="35"/>
       <w:r>
         <w:rPr>
           <w:rStyle w:val="Refdecomentario"/>
           <w:rFonts w:ascii="Regesto Grotesk" w:eastAsia="Times New Roman" w:hAnsi="Regesto Grotesk" w:cs="Times New Roman"/>
           <w:lang w:val="es-ES_tradnl" w:eastAsia="es-ES"/>
         </w:rPr>
-        <w:commentReference w:id="34"/>
-      </w:r>
-      <w:bookmarkEnd w:id="32"/>
+        <w:commentReference w:id="35"/>
+      </w:r>
+      <w:bookmarkEnd w:id="33"/>
       <w:r>
         <w:rPr>
           <w:rFonts w:ascii="Regesto Grotesk" w:hAnsi="Regesto Grotesk" w:cs="Arial"/>
@@ -1355,8 +1340,8 @@
         </w:rPr>
         <w:t xml:space="preserve">, </w:t>
       </w:r>
-      <w:bookmarkStart w:id="35" w:name="_Hlk191978846"/>
-      <w:bookmarkEnd w:id="33"/>
+      <w:bookmarkStart w:id="36" w:name="_Hlk191978846"/>
+      <w:bookmarkEnd w:id="34"/>
       <w:r>
         <w:rPr>
           <w:rFonts w:ascii="Regesto Grotesk" w:hAnsi="Regesto Grotesk" w:cs="Arial"/>
@@ -1365,7 +1350,7 @@
         </w:rPr>
         <w:t xml:space="preserve">por medio del cual, </w:t>
       </w:r>
-      <w:bookmarkStart w:id="36" w:name="_Hlk191977070"/>
+      <w:bookmarkStart w:id="37" w:name="_Hlk191977070"/>
       <w:r>
         <w:rPr>
           <w:rFonts w:ascii="Regesto Grotesk" w:hAnsi="Regesto Grotesk" w:cs="Arial"/>
@@ -1382,7 +1367,7 @@
         </w:rPr>
         <w:t xml:space="preserve">a comparecencia para el efecto de que en ella se </w:t>
       </w:r>
-      <w:commentRangeStart w:id="37"/>
+      <w:commentRangeStart w:id="38"/>
       <w:r>
         <w:rPr>
           <w:rFonts w:ascii="Regesto Grotesk" w:eastAsia="Arial" w:hAnsi="Regesto Grotesk" w:cs="Arial"/>
@@ -1399,14 +1384,14 @@
         </w:rPr>
         <w:t>observaciones</w:t>
       </w:r>
-      <w:commentRangeEnd w:id="37"/>
+      <w:commentRangeEnd w:id="38"/>
       <w:r>
         <w:rPr>
           <w:rStyle w:val="Refdecomentario"/>
           <w:rFonts w:ascii="Regesto Grotesk" w:eastAsia="Times New Roman" w:hAnsi="Regesto Grotesk" w:cs="Times New Roman"/>
           <w:lang w:val="es-ES_tradnl" w:eastAsia="es-ES"/>
         </w:rPr>
-        <w:commentReference w:id="37"/>
+        <w:commentReference w:id="38"/>
       </w:r>
       <w:r>
         <w:rPr>
@@ -1424,8 +1409,8 @@
         </w:rPr>
         <w:t xml:space="preserve">e mérito </w:t>
       </w:r>
-      <w:bookmarkEnd w:id="35"/>
       <w:bookmarkEnd w:id="36"/>
+      <w:bookmarkEnd w:id="37"/>
       <w:r>
         <w:rPr>
           <w:rFonts w:ascii="Regesto Grotesk" w:eastAsia="Arial" w:hAnsi="Regesto Grotesk" w:cs="Arial"/>
@@ -1434,7 +1419,7 @@
         </w:rPr>
         <w:t xml:space="preserve">y se pusiera a la vista el Expediente Técnico para su consulta e informarle de la apertura </w:t>
       </w:r>
-      <w:bookmarkEnd w:id="25"/>
+      <w:bookmarkEnd w:id="26"/>
       <w:r>
         <w:rPr>
           <w:rFonts w:ascii="Regesto Grotesk" w:eastAsia="Arial" w:hAnsi="Regesto Grotesk" w:cs="Arial"/>
@@ -1443,9 +1428,9 @@
         </w:rPr>
         <w:t xml:space="preserve">de la Etapa de Aclaración </w:t>
       </w:r>
-      <w:bookmarkStart w:id="38" w:name="_Hlk191977091"/>
-      <w:bookmarkStart w:id="39" w:name="_Hlk191978863"/>
-      <w:commentRangeStart w:id="40"/>
+      <w:bookmarkStart w:id="39" w:name="_Hlk191977091"/>
+      <w:bookmarkStart w:id="40" w:name="_Hlk191978863"/>
+      <w:commentRangeStart w:id="41"/>
       <w:r>
         <w:rPr>
           <w:rFonts w:ascii="Regesto Grotesk" w:hAnsi="Regesto Grotesk" w:cs="Arial"/>
@@ -1454,16 +1439,16 @@
         </w:rPr>
         <w:t>y del Proceso de Atención a las Recomendaciones correspondientes</w:t>
       </w:r>
-      <w:commentRangeEnd w:id="40"/>
+      <w:commentRangeEnd w:id="41"/>
       <w:r>
         <w:rPr>
           <w:rStyle w:val="Refdecomentario"/>
           <w:rFonts w:ascii="Regesto Grotesk" w:eastAsia="Times New Roman" w:hAnsi="Regesto Grotesk" w:cs="Times New Roman"/>
           <w:lang w:val="es-ES_tradnl" w:eastAsia="es-ES"/>
         </w:rPr>
-        <w:commentReference w:id="40"/>
-      </w:r>
-      <w:bookmarkEnd w:id="38"/>
+        <w:commentReference w:id="41"/>
+      </w:r>
+      <w:bookmarkEnd w:id="39"/>
       <w:r>
         <w:rPr>
           <w:rFonts w:ascii="Regesto Grotesk" w:hAnsi="Regesto Grotesk" w:cs="Arial"/>
@@ -1480,8 +1465,8 @@
         </w:rPr>
         <w:t xml:space="preserve"> con el objeto de que en un plazo de 30 (Treinta) días hábiles, solventara, aclarara o manifestara lo que a su derecho conviniera en relación al contenido de </w:t>
       </w:r>
-      <w:bookmarkStart w:id="42" w:name="_Hlk191977105"/>
-      <w:commentRangeStart w:id="43"/>
+      <w:bookmarkStart w:id="43" w:name="_Hlk191977105"/>
+      <w:commentRangeStart w:id="44"/>
       <w:r>
         <w:rPr>
           <w:rFonts w:ascii="Regesto Grotesk" w:eastAsia="Arial" w:hAnsi="Regesto Grotesk" w:cs="Arial"/>
@@ -1499,16 +1484,16 @@
         </w:rPr>
         <w:t>acciones aludidas</w:t>
       </w:r>
-      <w:commentRangeEnd w:id="43"/>
+      <w:commentRangeEnd w:id="44"/>
       <w:r>
         <w:rPr>
           <w:rStyle w:val="Refdecomentario"/>
           <w:rFonts w:ascii="Regesto Grotesk" w:eastAsia="Times New Roman" w:hAnsi="Regesto Grotesk" w:cs="Times New Roman"/>
           <w:lang w:val="es-ES_tradnl" w:eastAsia="es-ES"/>
         </w:rPr>
-        <w:commentReference w:id="43"/>
-      </w:r>
-      <w:commentRangeStart w:id="44"/>
+        <w:commentReference w:id="44"/>
+      </w:r>
+      <w:commentRangeStart w:id="45"/>
       <w:r>
         <w:rPr>
           <w:rFonts w:ascii="Regesto Grotesk" w:hAnsi="Regesto Grotesk" w:cs="Arial"/>
@@ -1517,7 +1502,7 @@
         </w:rPr>
         <w:t xml:space="preserve">; así como, se precisaran las mejoras realizadas y las acciones emprendidas en relación a </w:t>
       </w:r>
-      <w:commentRangeStart w:id="45"/>
+      <w:commentRangeStart w:id="46"/>
       <w:r>
         <w:rPr>
           <w:rFonts w:ascii="Regesto Grotesk" w:hAnsi="Regesto Grotesk" w:cs="Arial"/>
@@ -1534,14 +1519,14 @@
         </w:rPr>
         <w:t>determinadas</w:t>
       </w:r>
-      <w:commentRangeEnd w:id="45"/>
+      <w:commentRangeEnd w:id="46"/>
       <w:r>
         <w:rPr>
           <w:rStyle w:val="Refdecomentario"/>
           <w:rFonts w:ascii="Regesto Grotesk" w:eastAsia="Times New Roman" w:hAnsi="Regesto Grotesk" w:cs="Times New Roman"/>
           <w:lang w:val="es-ES_tradnl" w:eastAsia="es-ES"/>
         </w:rPr>
-        <w:commentReference w:id="45"/>
+        <w:commentReference w:id="46"/>
       </w:r>
       <w:r>
         <w:rPr>
@@ -1551,14 +1536,14 @@
         </w:rPr>
         <w:t>, o en su caso, justificara su improcedencia</w:t>
       </w:r>
-      <w:commentRangeEnd w:id="44"/>
+      <w:commentRangeEnd w:id="45"/>
       <w:r>
         <w:rPr>
           <w:rStyle w:val="Refdecomentario"/>
           <w:rFonts w:ascii="Regesto Grotesk" w:eastAsia="Times New Roman" w:hAnsi="Regesto Grotesk" w:cs="Times New Roman"/>
           <w:lang w:val="es-ES_tradnl" w:eastAsia="es-ES"/>
         </w:rPr>
-        <w:commentReference w:id="44"/>
+        <w:commentReference w:id="45"/>
       </w:r>
       <w:r>
         <w:rPr>
@@ -1568,7 +1553,7 @@
         </w:rPr>
         <w:t xml:space="preserve">; plazo que </w:t>
       </w:r>
-      <w:commentRangeStart w:id="46"/>
+      <w:commentRangeStart w:id="47"/>
       <w:r>
         <w:rPr>
           <w:rFonts w:ascii="Regesto Grotesk" w:hAnsi="Regesto Grotesk" w:cs="Arial"/>
@@ -1577,14 +1562,14 @@
         </w:rPr>
         <w:t>XXX</w:t>
       </w:r>
-      <w:commentRangeEnd w:id="46"/>
+      <w:commentRangeEnd w:id="47"/>
       <w:r>
         <w:rPr>
           <w:rStyle w:val="Refdecomentario"/>
           <w:rFonts w:ascii="Regesto Grotesk" w:eastAsia="Times New Roman" w:hAnsi="Regesto Grotesk" w:cs="Times New Roman"/>
           <w:lang w:val="es-ES_tradnl" w:eastAsia="es-ES"/>
         </w:rPr>
-        <w:commentReference w:id="46"/>
+        <w:commentReference w:id="47"/>
       </w:r>
       <w:r>
         <w:rPr>
@@ -1595,8 +1580,8 @@
         <w:t xml:space="preserve"> el día</w:t>
       </w:r>
       <w:bookmarkEnd w:id="18"/>
-      <w:bookmarkEnd w:id="39"/>
-      <w:bookmarkEnd w:id="42"/>
+      <w:bookmarkEnd w:id="40"/>
+      <w:bookmarkEnd w:id="43"/>
       <w:r>
         <w:rPr>
           <w:rFonts w:ascii="Regesto Grotesk" w:hAnsi="Regesto Grotesk" w:cs="Arial"/>
@@ -1606,7 +1591,7 @@
         </w:rPr>
         <w:t xml:space="preserve"> </w:t>
       </w:r>
-      <w:commentRangeStart w:id="47"/>
+      <w:commentRangeStart w:id="48"/>
       <w:r>
         <w:rPr>
           <w:rFonts w:ascii="Regesto Grotesk" w:hAnsi="Regesto Grotesk" w:cs="Arial"/>
@@ -1616,16 +1601,16 @@
         </w:rPr>
         <w:t>XXXX</w:t>
       </w:r>
-      <w:commentRangeEnd w:id="47"/>
+      <w:commentRangeEnd w:id="48"/>
       <w:r>
         <w:rPr>
           <w:rStyle w:val="Refdecomentario"/>
           <w:rFonts w:ascii="Regesto Grotesk" w:hAnsi="Regesto Grotesk"/>
         </w:rPr>
-        <w:commentReference w:id="47"/>
-      </w:r>
-      <w:bookmarkEnd w:id="26"/>
+        <w:commentReference w:id="48"/>
+      </w:r>
       <w:bookmarkEnd w:id="27"/>
+      <w:bookmarkEnd w:id="28"/>
       <w:r>
         <w:rPr>
           <w:rFonts w:ascii="Regesto Grotesk" w:eastAsia="Arial" w:hAnsi="Regesto Grotesk" w:cs="Arial"/>
@@ -1650,7 +1635,7 @@
           <w:szCs w:val="20"/>
         </w:rPr>
       </w:pPr>
-      <w:bookmarkStart w:id="48" w:name="_Hlk196296290"/>
+      <w:bookmarkStart w:id="49" w:name="_Hlk196296290"/>
       <w:r>
         <w:rPr>
           <w:rFonts w:ascii="Regesto Grotesk" w:hAnsi="Regesto Grotesk" w:cs="Arial"/>
@@ -1689,7 +1674,7 @@
         </w:rPr>
         <w:t xml:space="preserve">fecha </w:t>
       </w:r>
-      <w:commentRangeStart w:id="49"/>
+      <w:commentRangeStart w:id="50"/>
       <w:r>
         <w:rPr>
           <w:rFonts w:ascii="Regesto Grotesk" w:eastAsia="Arial Unicode MS" w:hAnsi="Regesto Grotesk" w:cs="Arial"/>
@@ -1699,7 +1684,7 @@
         </w:rPr>
         <w:t>XXXXX</w:t>
       </w:r>
-      <w:commentRangeEnd w:id="49"/>
+      <w:commentRangeEnd w:id="50"/>
       <w:r>
         <w:rPr>
           <w:rStyle w:val="Refdecomentario"/>
@@ -1707,7 +1692,7 @@
           <w:sz w:val="20"/>
           <w:szCs w:val="20"/>
         </w:rPr>
-        <w:commentReference w:id="49"/>
+        <w:commentReference w:id="50"/>
       </w:r>
       <w:r>
         <w:rPr>
@@ -1754,7 +1739,7 @@
         </w:rPr>
         <w:t xml:space="preserve"> </w:t>
       </w:r>
-      <w:commentRangeStart w:id="50"/>
+      <w:commentRangeStart w:id="51"/>
       <w:r>
         <w:rPr>
           <w:rFonts w:ascii="Regesto Grotesk" w:eastAsia="Arial Unicode MS" w:hAnsi="Regesto Grotesk" w:cs="Arial"/>
@@ -1764,7 +1749,7 @@
         </w:rPr>
         <w:t>XXX</w:t>
       </w:r>
-      <w:commentRangeEnd w:id="50"/>
+      <w:commentRangeEnd w:id="51"/>
       <w:r>
         <w:rPr>
           <w:rStyle w:val="Refdecomentario"/>
@@ -1772,7 +1757,7 @@
           <w:sz w:val="20"/>
           <w:szCs w:val="20"/>
         </w:rPr>
-        <w:commentReference w:id="50"/>
+        <w:commentReference w:id="51"/>
       </w:r>
       <w:r>
         <w:rPr>
@@ -1802,7 +1787,7 @@
         </w:rPr>
         <w:t xml:space="preserve">constante de </w:t>
       </w:r>
-      <w:commentRangeStart w:id="51"/>
+      <w:commentRangeStart w:id="52"/>
       <w:r>
         <w:rPr>
           <w:rFonts w:ascii="Regesto Grotesk" w:eastAsia="Arial Unicode MS" w:hAnsi="Regesto Grotesk" w:cs="Arial"/>
@@ -1812,7 +1797,7 @@
         </w:rPr>
         <w:t>XXX</w:t>
       </w:r>
-      <w:commentRangeEnd w:id="51"/>
+      <w:commentRangeEnd w:id="52"/>
       <w:r>
         <w:rPr>
           <w:rStyle w:val="Refdecomentario"/>
@@ -1820,7 +1805,7 @@
           <w:sz w:val="20"/>
           <w:szCs w:val="20"/>
         </w:rPr>
-        <w:commentReference w:id="51"/>
+        <w:commentReference w:id="52"/>
       </w:r>
       <w:r>
         <w:rPr>
@@ -1831,7 +1816,7 @@
         </w:rPr>
         <w:t xml:space="preserve"> fojas útiles, </w:t>
       </w:r>
-      <w:commentRangeStart w:id="52"/>
+      <w:commentRangeStart w:id="53"/>
       <w:r>
         <w:rPr>
           <w:rFonts w:ascii="Regesto Grotesk" w:eastAsia="Arial Unicode MS" w:hAnsi="Regesto Grotesk" w:cs="Arial"/>
@@ -1840,7 +1825,7 @@
         </w:rPr>
         <w:t>así como la documentación adjunta</w:t>
       </w:r>
-      <w:commentRangeEnd w:id="52"/>
+      <w:commentRangeEnd w:id="53"/>
       <w:r>
         <w:rPr>
           <w:rStyle w:val="Refdecomentario"/>
@@ -1849,7 +1834,7 @@
           <w:szCs w:val="20"/>
           <w:lang w:val="es-ES_tradnl" w:eastAsia="es-ES"/>
         </w:rPr>
-        <w:commentReference w:id="52"/>
+        <w:commentReference w:id="53"/>
       </w:r>
       <w:r>
         <w:rPr>
@@ -1860,7 +1845,7 @@
         </w:rPr>
         <w:t xml:space="preserve">; de fecha </w:t>
       </w:r>
-      <w:commentRangeStart w:id="53"/>
+      <w:commentRangeStart w:id="54"/>
       <w:r>
         <w:rPr>
           <w:rFonts w:ascii="Regesto Grotesk" w:eastAsia="Arial Unicode MS" w:hAnsi="Regesto Grotesk" w:cs="Arial"/>
@@ -1870,7 +1855,7 @@
         </w:rPr>
         <w:t>XXXXXX</w:t>
       </w:r>
-      <w:commentRangeEnd w:id="53"/>
+      <w:commentRangeEnd w:id="54"/>
       <w:r>
         <w:rPr>
           <w:rStyle w:val="Refdecomentario"/>
@@ -1878,7 +1863,7 @@
           <w:sz w:val="20"/>
           <w:szCs w:val="20"/>
         </w:rPr>
-        <w:commentReference w:id="53"/>
+        <w:commentReference w:id="54"/>
       </w:r>
       <w:r>
         <w:rPr>
@@ -1897,7 +1882,7 @@
         </w:rPr>
         <w:t xml:space="preserve">por </w:t>
       </w:r>
-      <w:commentRangeStart w:id="54"/>
+      <w:commentRangeStart w:id="55"/>
       <w:r>
         <w:rPr>
           <w:rFonts w:ascii="Regesto Grotesk" w:eastAsia="Arial Unicode MS" w:hAnsi="Regesto Grotesk" w:cs="Arial"/>
@@ -1906,7 +1891,7 @@
         </w:rPr>
         <w:t>XXXXXX</w:t>
       </w:r>
-      <w:commentRangeEnd w:id="54"/>
+      <w:commentRangeEnd w:id="55"/>
       <w:r>
         <w:rPr>
           <w:rStyle w:val="Refdecomentario"/>
@@ -1914,7 +1899,7 @@
           <w:sz w:val="20"/>
           <w:szCs w:val="20"/>
         </w:rPr>
-        <w:commentReference w:id="54"/>
+        <w:commentReference w:id="55"/>
       </w:r>
       <w:r>
         <w:rPr>
@@ -1924,7 +1909,7 @@
         </w:rPr>
         <w:t xml:space="preserve">, </w:t>
       </w:r>
-      <w:commentRangeStart w:id="55"/>
+      <w:commentRangeStart w:id="56"/>
       <w:r>
         <w:rPr>
           <w:rFonts w:ascii="Regesto Grotesk" w:eastAsia="Arial Unicode MS" w:hAnsi="Regesto Grotesk" w:cs="Arial"/>
@@ -1933,7 +1918,7 @@
         </w:rPr>
         <w:t>XXXXX</w:t>
       </w:r>
-      <w:commentRangeEnd w:id="55"/>
+      <w:commentRangeEnd w:id="56"/>
       <w:r>
         <w:rPr>
           <w:rStyle w:val="Refdecomentario"/>
@@ -1941,7 +1926,7 @@
           <w:sz w:val="20"/>
           <w:szCs w:val="20"/>
         </w:rPr>
-        <w:commentReference w:id="55"/>
+        <w:commentReference w:id="56"/>
       </w:r>
       <w:r>
         <w:rPr>
@@ -1951,7 +1936,7 @@
         </w:rPr>
         <w:t xml:space="preserve">, </w:t>
       </w:r>
-      <w:commentRangeStart w:id="56"/>
+      <w:commentRangeStart w:id="57"/>
       <w:r>
         <w:rPr>
           <w:rFonts w:ascii="Regesto Grotesk" w:eastAsia="Arial Unicode MS" w:hAnsi="Regesto Grotesk" w:cs="Arial"/>
@@ -1960,7 +1945,7 @@
         </w:rPr>
         <w:t>México</w:t>
       </w:r>
-      <w:commentRangeEnd w:id="56"/>
+      <w:commentRangeEnd w:id="57"/>
       <w:r>
         <w:rPr>
           <w:rStyle w:val="Refdecomentario"/>
@@ -1968,7 +1953,7 @@
           <w:sz w:val="20"/>
           <w:szCs w:val="20"/>
         </w:rPr>
-        <w:commentReference w:id="56"/>
+        <w:commentReference w:id="57"/>
       </w:r>
       <w:r>
         <w:rPr>
@@ -1994,7 +1979,7 @@
         </w:rPr>
         <w:t xml:space="preserve">administración </w:t>
       </w:r>
-      <w:commentRangeStart w:id="57"/>
+      <w:commentRangeStart w:id="58"/>
       <w:r>
         <w:rPr>
           <w:rFonts w:ascii="Regesto Grotesk" w:eastAsia="Arial Unicode MS" w:hAnsi="Regesto Grotesk" w:cs="Arial"/>
@@ -2003,7 +1988,7 @@
         </w:rPr>
         <w:t>XXXX</w:t>
       </w:r>
-      <w:commentRangeEnd w:id="57"/>
+      <w:commentRangeEnd w:id="58"/>
       <w:r>
         <w:rPr>
           <w:rStyle w:val="Refdecomentario"/>
@@ -2011,7 +1996,7 @@
           <w:sz w:val="20"/>
           <w:szCs w:val="20"/>
         </w:rPr>
-        <w:commentReference w:id="57"/>
+        <w:commentReference w:id="58"/>
       </w:r>
       <w:r>
         <w:rPr>
@@ -2040,7 +2025,7 @@
         </w:rPr>
         <w:t xml:space="preserve"> cual, se le registró en el Sistema de Gestión de Correspondencia con el folio transcrito en el proemio</w:t>
       </w:r>
-      <w:bookmarkEnd w:id="48"/>
+      <w:bookmarkEnd w:id="49"/>
       <w:r>
         <w:rPr>
           <w:rFonts w:ascii="Regesto Grotesk" w:eastAsia="Arial Unicode MS" w:hAnsi="Regesto Grotesk" w:cs="Arial"/>
@@ -2135,8 +2120,8 @@
         </w:rPr>
         <w:t xml:space="preserve"> </w:t>
       </w:r>
-      <w:bookmarkStart w:id="58" w:name="_Hlk193798944"/>
-      <w:bookmarkStart w:id="59" w:name="_Hlk196296297"/>
+      <w:bookmarkStart w:id="59" w:name="_Hlk193798944"/>
+      <w:bookmarkStart w:id="60" w:name="_Hlk196296297"/>
       <w:r>
         <w:rPr>
           <w:rFonts w:ascii="Regesto Grotesk" w:eastAsia="Arial Unicode MS" w:hAnsi="Regesto Grotesk" w:cs="Arial"/>
@@ -2146,7 +2131,7 @@
         </w:rPr>
         <w:t xml:space="preserve">Téngase por </w:t>
       </w:r>
-      <w:commentRangeStart w:id="60"/>
+      <w:commentRangeStart w:id="61"/>
       <w:r>
         <w:rPr>
           <w:rFonts w:ascii="Regesto Grotesk" w:eastAsia="Arial Unicode MS" w:hAnsi="Regesto Grotesk" w:cs="Arial"/>
@@ -2156,14 +2141,14 @@
         </w:rPr>
         <w:t>presentado</w:t>
       </w:r>
-      <w:commentRangeEnd w:id="60"/>
+      <w:commentRangeEnd w:id="61"/>
       <w:r>
         <w:rPr>
           <w:rStyle w:val="Refdecomentario"/>
           <w:rFonts w:ascii="Times New Roman" w:eastAsia="Times New Roman" w:hAnsi="Times New Roman" w:cs="Times New Roman"/>
           <w:lang w:val="es-ES_tradnl" w:eastAsia="es-ES"/>
         </w:rPr>
-        <w:commentReference w:id="60"/>
+        <w:commentReference w:id="61"/>
       </w:r>
       <w:r>
         <w:rPr>
@@ -2182,7 +2167,7 @@
         </w:rPr>
         <w:t xml:space="preserve">a </w:t>
       </w:r>
-      <w:commentRangeStart w:id="61"/>
+      <w:commentRangeStart w:id="62"/>
       <w:r>
         <w:rPr>
           <w:rFonts w:ascii="Regesto Grotesk" w:eastAsia="Arial Unicode MS" w:hAnsi="Regesto Grotesk" w:cs="Arial"/>
@@ -2191,7 +2176,7 @@
         </w:rPr>
         <w:t>XXXXXX</w:t>
       </w:r>
-      <w:commentRangeEnd w:id="61"/>
+      <w:commentRangeEnd w:id="62"/>
       <w:r>
         <w:rPr>
           <w:rStyle w:val="Refdecomentario"/>
@@ -2199,7 +2184,7 @@
           <w:sz w:val="20"/>
           <w:szCs w:val="20"/>
         </w:rPr>
-        <w:commentReference w:id="61"/>
+        <w:commentReference w:id="62"/>
       </w:r>
       <w:r>
         <w:rPr>
@@ -2209,7 +2194,7 @@
         </w:rPr>
         <w:t xml:space="preserve">, </w:t>
       </w:r>
-      <w:commentRangeStart w:id="62"/>
+      <w:commentRangeStart w:id="63"/>
       <w:r>
         <w:rPr>
           <w:rFonts w:ascii="Regesto Grotesk" w:eastAsia="Arial Unicode MS" w:hAnsi="Regesto Grotesk" w:cs="Arial"/>
@@ -2218,7 +2203,7 @@
         </w:rPr>
         <w:t>XXXXX</w:t>
       </w:r>
-      <w:commentRangeEnd w:id="62"/>
+      <w:commentRangeEnd w:id="63"/>
       <w:r>
         <w:rPr>
           <w:rStyle w:val="Refdecomentario"/>
@@ -2226,7 +2211,7 @@
           <w:sz w:val="20"/>
           <w:szCs w:val="20"/>
         </w:rPr>
-        <w:commentReference w:id="62"/>
+        <w:commentReference w:id="63"/>
       </w:r>
       <w:r>
         <w:rPr>
@@ -2236,7 +2221,7 @@
         </w:rPr>
         <w:t xml:space="preserve">, </w:t>
       </w:r>
-      <w:commentRangeStart w:id="63"/>
+      <w:commentRangeStart w:id="64"/>
       <w:r>
         <w:rPr>
           <w:rFonts w:ascii="Regesto Grotesk" w:eastAsia="Arial Unicode MS" w:hAnsi="Regesto Grotesk" w:cs="Arial"/>
@@ -2245,7 +2230,7 @@
         </w:rPr>
         <w:t>México</w:t>
       </w:r>
-      <w:commentRangeEnd w:id="63"/>
+      <w:commentRangeEnd w:id="64"/>
       <w:r>
         <w:rPr>
           <w:rStyle w:val="Refdecomentario"/>
@@ -2253,7 +2238,7 @@
           <w:sz w:val="20"/>
           <w:szCs w:val="20"/>
         </w:rPr>
-        <w:commentReference w:id="63"/>
+        <w:commentReference w:id="64"/>
       </w:r>
       <w:r>
         <w:rPr>
@@ -2279,7 +2264,7 @@
         </w:rPr>
         <w:t xml:space="preserve">administración </w:t>
       </w:r>
-      <w:commentRangeStart w:id="64"/>
+      <w:commentRangeStart w:id="65"/>
       <w:r>
         <w:rPr>
           <w:rFonts w:ascii="Regesto Grotesk" w:eastAsia="Arial Unicode MS" w:hAnsi="Regesto Grotesk" w:cs="Arial"/>
@@ -2288,7 +2273,7 @@
         </w:rPr>
         <w:t>XXXX</w:t>
       </w:r>
-      <w:commentRangeEnd w:id="64"/>
+      <w:commentRangeEnd w:id="65"/>
       <w:r>
         <w:rPr>
           <w:rStyle w:val="Refdecomentario"/>
@@ -2296,7 +2281,7 @@
           <w:sz w:val="20"/>
           <w:szCs w:val="20"/>
         </w:rPr>
-        <w:commentReference w:id="64"/>
+        <w:commentReference w:id="65"/>
       </w:r>
       <w:r>
         <w:rPr>
@@ -2323,7 +2308,7 @@
         </w:rPr>
         <w:t xml:space="preserve"> </w:t>
       </w:r>
-      <w:commentRangeStart w:id="65"/>
+      <w:commentRangeStart w:id="66"/>
       <w:r>
         <w:rPr>
           <w:rFonts w:ascii="Regesto Grotesk" w:eastAsia="Arial Unicode MS" w:hAnsi="Regesto Grotesk" w:cs="Arial"/>
@@ -2332,14 +2317,14 @@
         </w:rPr>
         <w:t>XXX</w:t>
       </w:r>
-      <w:commentRangeEnd w:id="65"/>
+      <w:commentRangeEnd w:id="66"/>
       <w:r>
         <w:rPr>
           <w:rStyle w:val="Refdecomentario"/>
           <w:rFonts w:ascii="Regesto Grotesk" w:eastAsia="Times New Roman" w:hAnsi="Regesto Grotesk" w:cs="Times New Roman"/>
           <w:lang w:val="es-ES_tradnl" w:eastAsia="es-ES"/>
         </w:rPr>
-        <w:commentReference w:id="65"/>
+        <w:commentReference w:id="66"/>
       </w:r>
       <w:r>
         <w:rPr>
@@ -2365,7 +2350,7 @@
         </w:rPr>
         <w:t>cuenta</w:t>
       </w:r>
-      <w:bookmarkEnd w:id="58"/>
+      <w:bookmarkEnd w:id="59"/>
       <w:r>
         <w:rPr>
           <w:rFonts w:ascii="Regesto Grotesk" w:eastAsia="Arial Unicode MS" w:hAnsi="Regesto Grotesk" w:cs="Arial"/>
@@ -2374,7 +2359,7 @@
         </w:rPr>
         <w:t xml:space="preserve"> </w:t>
       </w:r>
-      <w:commentRangeStart w:id="66"/>
+      <w:commentRangeStart w:id="67"/>
       <w:r>
         <w:rPr>
           <w:rFonts w:ascii="Regesto Grotesk" w:eastAsia="Arial Unicode MS" w:hAnsi="Regesto Grotesk" w:cs="Arial"/>
@@ -2407,16 +2392,16 @@
         </w:rPr>
         <w:t>documentación adjunta</w:t>
       </w:r>
-      <w:commentRangeEnd w:id="66"/>
+      <w:commentRangeEnd w:id="67"/>
       <w:r>
         <w:rPr>
           <w:rStyle w:val="Refdecomentario"/>
           <w:rFonts w:ascii="Times New Roman" w:eastAsia="Times New Roman" w:hAnsi="Times New Roman" w:cs="Times New Roman"/>
           <w:lang w:val="es-ES_tradnl" w:eastAsia="es-ES"/>
         </w:rPr>
-        <w:commentReference w:id="66"/>
-      </w:r>
-      <w:bookmarkEnd w:id="59"/>
+        <w:commentReference w:id="67"/>
+      </w:r>
+      <w:bookmarkEnd w:id="60"/>
       <w:r>
         <w:rPr>
           <w:rFonts w:ascii="Regesto Grotesk" w:eastAsia="Arial Unicode MS" w:hAnsi="Regesto Grotesk" w:cs="Arial"/>
@@ -2440,7 +2425,7 @@
           <w:szCs w:val="20"/>
         </w:rPr>
       </w:pPr>
-      <w:bookmarkStart w:id="67" w:name="_Hlk196296719"/>
+      <w:bookmarkStart w:id="68" w:name="_Hlk196296719"/>
       <w:r>
         <w:rPr>
           <w:rFonts w:ascii="Regesto Grotesk" w:eastAsia="Arial Unicode MS" w:hAnsi="Regesto Grotesk" w:cs="Arial"/>
@@ -2450,7 +2435,7 @@
         </w:rPr>
         <w:t xml:space="preserve">SEGUNDO. </w:t>
       </w:r>
-      <w:bookmarkStart w:id="68" w:name="_Hlk193798955"/>
+      <w:bookmarkStart w:id="69" w:name="_Hlk193798955"/>
       <w:r>
         <w:rPr>
           <w:rFonts w:ascii="Regesto Grotesk" w:hAnsi="Regesto Grotesk" w:cs="Arial"/>
@@ -2483,7 +2468,7 @@
         </w:rPr>
         <w:t xml:space="preserve"> Acuerdo</w:t>
       </w:r>
-      <w:bookmarkEnd w:id="68"/>
+      <w:bookmarkEnd w:id="69"/>
       <w:r>
         <w:rPr>
           <w:rFonts w:ascii="Regesto Grotesk" w:hAnsi="Regesto Grotesk" w:cs="Arial"/>
@@ -2492,7 +2477,7 @@
         </w:rPr>
         <w:t xml:space="preserve">, el plazo </w:t>
       </w:r>
-      <w:bookmarkStart w:id="69" w:name="_Hlk193794399"/>
+      <w:bookmarkStart w:id="70" w:name="_Hlk193794399"/>
       <w:r>
         <w:rPr>
           <w:rFonts w:ascii="Regesto Grotesk" w:hAnsi="Regesto Grotesk" w:cs="Arial"/>
@@ -2518,8 +2503,8 @@
         </w:rPr>
         <w:t xml:space="preserve">acciones aludidas </w:t>
       </w:r>
-      <w:bookmarkEnd w:id="69"/>
-      <w:commentRangeStart w:id="70"/>
+      <w:bookmarkEnd w:id="70"/>
+      <w:commentRangeStart w:id="71"/>
       <w:r>
         <w:rPr>
           <w:rFonts w:ascii="Regesto Grotesk" w:hAnsi="Regesto Grotesk" w:cs="Arial"/>
@@ -2560,14 +2545,14 @@
         </w:rPr>
         <w:t>, o en su caso, justificar su improcedencia</w:t>
       </w:r>
-      <w:commentRangeEnd w:id="70"/>
+      <w:commentRangeEnd w:id="71"/>
       <w:r>
         <w:rPr>
           <w:rStyle w:val="Refdecomentario"/>
           <w:rFonts w:ascii="Regesto Grotesk" w:eastAsia="Times New Roman" w:hAnsi="Regesto Grotesk" w:cs="Times New Roman"/>
           <w:lang w:val="es-ES_tradnl" w:eastAsia="es-ES"/>
         </w:rPr>
-        <w:commentReference w:id="70"/>
+        <w:commentReference w:id="71"/>
       </w:r>
       <w:r>
         <w:rPr>
@@ -2603,8 +2588,8 @@
         </w:rPr>
         <w:t xml:space="preserve">; </w:t>
       </w:r>
-      <w:bookmarkStart w:id="71" w:name="_Hlk196297237"/>
-      <w:bookmarkStart w:id="72" w:name="_Hlk148027519"/>
+      <w:bookmarkStart w:id="72" w:name="_Hlk196297237"/>
+      <w:bookmarkStart w:id="73" w:name="_Hlk148027519"/>
       <w:r>
         <w:rPr>
           <w:rFonts w:ascii="Regesto Grotesk" w:hAnsi="Regesto Grotesk" w:cs="Arial"/>
@@ -2621,7 +2606,7 @@
         </w:rPr>
         <w:t xml:space="preserve">el </w:t>
       </w:r>
-      <w:commentRangeStart w:id="73"/>
+      <w:commentRangeStart w:id="74"/>
       <w:r>
         <w:rPr>
           <w:rFonts w:ascii="Regesto Grotesk" w:eastAsia="Arial Unicode MS" w:hAnsi="Regesto Grotesk" w:cs="Arial"/>
@@ -2630,12 +2615,12 @@
         </w:rPr>
         <w:t>XXX</w:t>
       </w:r>
-      <w:commentRangeEnd w:id="73"/>
-      <w:r>
-        <w:rPr>
-          <w:rFonts w:ascii="Regesto Grotesk" w:eastAsia="Arial Unicode MS" w:hAnsi="Regesto Grotesk" w:cs="Arial"/>
-        </w:rPr>
-        <w:commentReference w:id="73"/>
+      <w:commentRangeEnd w:id="74"/>
+      <w:r>
+        <w:rPr>
+          <w:rFonts w:ascii="Regesto Grotesk" w:eastAsia="Arial Unicode MS" w:hAnsi="Regesto Grotesk" w:cs="Arial"/>
+        </w:rPr>
+        <w:commentReference w:id="74"/>
       </w:r>
       <w:r>
         <w:rPr>
@@ -2653,7 +2638,7 @@
         </w:rPr>
         <w:t xml:space="preserve"> </w:t>
       </w:r>
-      <w:commentRangeStart w:id="74"/>
+      <w:commentRangeStart w:id="75"/>
       <w:r>
         <w:rPr>
           <w:rFonts w:ascii="Regesto Grotesk" w:eastAsia="Arial Unicode MS" w:hAnsi="Regesto Grotesk" w:cs="Arial"/>
@@ -2678,16 +2663,16 @@
         </w:rPr>
         <w:t>documentación adjunta</w:t>
       </w:r>
-      <w:commentRangeEnd w:id="74"/>
+      <w:commentRangeEnd w:id="75"/>
       <w:r>
         <w:rPr>
           <w:rStyle w:val="Refdecomentario"/>
           <w:rFonts w:ascii="Times New Roman" w:eastAsia="Times New Roman" w:hAnsi="Times New Roman" w:cs="Times New Roman"/>
           <w:lang w:val="es-ES_tradnl" w:eastAsia="es-ES"/>
         </w:rPr>
-        <w:commentReference w:id="74"/>
-      </w:r>
-      <w:bookmarkEnd w:id="71"/>
+        <w:commentReference w:id="75"/>
+      </w:r>
+      <w:bookmarkEnd w:id="72"/>
       <w:r>
         <w:rPr>
           <w:rFonts w:ascii="Regesto Grotesk" w:eastAsia="Arial Unicode MS" w:hAnsi="Regesto Grotesk" w:cs="Arial"/>
@@ -2704,8 +2689,8 @@
         </w:rPr>
         <w:t xml:space="preserve"> </w:t>
       </w:r>
-      <w:bookmarkEnd w:id="67"/>
-      <w:bookmarkEnd w:id="72"/>
+      <w:bookmarkEnd w:id="68"/>
+      <w:bookmarkEnd w:id="73"/>
       <w:r>
         <w:rPr>
           <w:rFonts w:ascii="Regesto Grotesk" w:hAnsi="Regesto Grotesk" w:cs="Arial"/>
@@ -2714,8 +2699,8 @@
         </w:rPr>
         <w:t xml:space="preserve">no </w:t>
       </w:r>
-      <w:bookmarkStart w:id="75" w:name="_Hlk196298167"/>
-      <w:commentRangeStart w:id="76"/>
+      <w:bookmarkStart w:id="76" w:name="_Hlk196298167"/>
+      <w:commentRangeStart w:id="77"/>
       <w:r>
         <w:rPr>
           <w:rFonts w:ascii="Regesto Grotesk" w:hAnsi="Regesto Grotesk" w:cs="Arial"/>
@@ -2764,14 +2749,14 @@
         </w:rPr>
         <w:t>s</w:t>
       </w:r>
-      <w:commentRangeEnd w:id="76"/>
+      <w:commentRangeEnd w:id="77"/>
       <w:r>
         <w:rPr>
           <w:rStyle w:val="Refdecomentario"/>
           <w:rFonts w:ascii="Times New Roman" w:eastAsia="Times New Roman" w:hAnsi="Times New Roman" w:cs="Times New Roman"/>
           <w:lang w:val="es-ES_tradnl" w:eastAsia="es-ES"/>
         </w:rPr>
-        <w:commentReference w:id="76"/>
+        <w:commentReference w:id="77"/>
       </w:r>
       <w:r>
         <w:rPr>
@@ -2781,7 +2766,7 @@
         </w:rPr>
         <w:t xml:space="preserve"> </w:t>
       </w:r>
-      <w:bookmarkEnd w:id="75"/>
+      <w:bookmarkEnd w:id="76"/>
       <w:r>
         <w:rPr>
           <w:rFonts w:ascii="Regesto Grotesk" w:hAnsi="Regesto Grotesk" w:cs="Arial"/>
@@ -2790,7 +2775,7 @@
         </w:rPr>
         <w:t>de forma extemporánea</w:t>
       </w:r>
-      <w:bookmarkStart w:id="77" w:name="_Hlk104996762"/>
+      <w:bookmarkStart w:id="78" w:name="_Hlk104996762"/>
       <w:r>
         <w:rPr>
           <w:rFonts w:ascii="Regesto Grotesk" w:hAnsi="Regesto Grotesk" w:cs="Arial"/>
@@ -2799,7 +2784,7 @@
         </w:rPr>
         <w:t xml:space="preserve">, sin que ello pudiera considerarse que se deje en estado de indefensión a la entidad, </w:t>
       </w:r>
-      <w:bookmarkEnd w:id="77"/>
+      <w:bookmarkEnd w:id="78"/>
       <w:r>
         <w:rPr>
           <w:rFonts w:ascii="Regesto Grotesk" w:hAnsi="Regesto Grotesk" w:cs="Arial"/>
@@ -2832,10 +2817,10 @@
           <w:szCs w:val="20"/>
         </w:rPr>
       </w:pPr>
-      <w:bookmarkStart w:id="78" w:name="_Hlk196296557"/>
-      <w:bookmarkStart w:id="79" w:name="_Hlk196296737"/>
-      <w:bookmarkStart w:id="80" w:name="_Hlk196297331"/>
-      <w:commentRangeStart w:id="81"/>
+      <w:bookmarkStart w:id="79" w:name="_Hlk196296557"/>
+      <w:bookmarkStart w:id="80" w:name="_Hlk196296737"/>
+      <w:bookmarkStart w:id="81" w:name="_Hlk196297331"/>
+      <w:commentRangeStart w:id="82"/>
       <w:r>
         <w:rPr>
           <w:rFonts w:ascii="Regesto Grotesk" w:eastAsia="Arial Unicode MS" w:hAnsi="Regesto Grotesk" w:cs="Arial"/>
@@ -2873,7 +2858,7 @@
         </w:rPr>
         <w:t xml:space="preserve"> </w:t>
       </w:r>
-      <w:commentRangeStart w:id="82"/>
+      <w:commentRangeStart w:id="83"/>
       <w:r>
         <w:rPr>
           <w:rFonts w:ascii="Regesto Grotesk" w:eastAsia="Arial Unicode MS" w:hAnsi="Regesto Grotesk" w:cs="Arial"/>
@@ -2882,14 +2867,14 @@
         </w:rPr>
         <w:t>XXX</w:t>
       </w:r>
-      <w:commentRangeEnd w:id="82"/>
+      <w:commentRangeEnd w:id="83"/>
       <w:r>
         <w:rPr>
           <w:rStyle w:val="Refdecomentario"/>
           <w:rFonts w:ascii="Regesto Grotesk" w:eastAsia="Times New Roman" w:hAnsi="Regesto Grotesk" w:cs="Times New Roman"/>
           <w:lang w:val="es-ES_tradnl" w:eastAsia="es-ES"/>
         </w:rPr>
-        <w:commentReference w:id="82"/>
+        <w:commentReference w:id="83"/>
       </w:r>
       <w:r>
         <w:rPr>
@@ -2907,8 +2892,8 @@
         </w:rPr>
         <w:t xml:space="preserve"> </w:t>
       </w:r>
-      <w:bookmarkStart w:id="83" w:name="_Hlk196296339"/>
-      <w:commentRangeStart w:id="84"/>
+      <w:bookmarkStart w:id="84" w:name="_Hlk196296339"/>
+      <w:commentRangeStart w:id="85"/>
       <w:r>
         <w:rPr>
           <w:rFonts w:ascii="Regesto Grotesk" w:eastAsia="Arial Unicode MS" w:hAnsi="Regesto Grotesk" w:cs="Arial"/>
@@ -2933,14 +2918,14 @@
         </w:rPr>
         <w:t>documentación adjunta</w:t>
       </w:r>
-      <w:commentRangeEnd w:id="84"/>
+      <w:commentRangeEnd w:id="85"/>
       <w:r>
         <w:rPr>
           <w:rStyle w:val="Refdecomentario"/>
           <w:rFonts w:ascii="Times New Roman" w:eastAsia="Times New Roman" w:hAnsi="Times New Roman" w:cs="Times New Roman"/>
           <w:lang w:val="es-ES_tradnl" w:eastAsia="es-ES"/>
         </w:rPr>
-        <w:commentReference w:id="84"/>
+        <w:commentReference w:id="85"/>
       </w:r>
       <w:r>
         <w:rPr>
@@ -2950,7 +2935,7 @@
         </w:rPr>
         <w:t xml:space="preserve"> </w:t>
       </w:r>
-      <w:bookmarkEnd w:id="83"/>
+      <w:bookmarkEnd w:id="84"/>
       <w:r>
         <w:rPr>
           <w:rFonts w:ascii="Regesto Grotesk" w:eastAsia="Arial Unicode MS" w:hAnsi="Regesto Grotesk" w:cs="Arial"/>
@@ -2960,7 +2945,7 @@
         </w:rPr>
         <w:t xml:space="preserve">a los autos del Expediente número </w:t>
       </w:r>
-      <w:commentRangeStart w:id="85"/>
+      <w:commentRangeStart w:id="86"/>
       <w:r>
         <w:rPr>
           <w:rFonts w:ascii="Regesto Grotesk" w:eastAsia="Arial Unicode MS" w:hAnsi="Regesto Grotesk" w:cs="Arial"/>
@@ -2970,14 +2955,14 @@
         </w:rPr>
         <w:t>XXX</w:t>
       </w:r>
-      <w:commentRangeEnd w:id="85"/>
+      <w:commentRangeEnd w:id="86"/>
       <w:r>
         <w:rPr>
           <w:rStyle w:val="Refdecomentario"/>
           <w:rFonts w:ascii="Regesto Grotesk" w:eastAsia="Times New Roman" w:hAnsi="Regesto Grotesk" w:cs="Times New Roman"/>
           <w:lang w:val="es-ES_tradnl" w:eastAsia="es-ES"/>
         </w:rPr>
-        <w:commentReference w:id="85"/>
+        <w:commentReference w:id="86"/>
       </w:r>
       <w:r>
         <w:rPr>
@@ -2988,14 +2973,14 @@
         </w:rPr>
         <w:t>.</w:t>
       </w:r>
-      <w:commentRangeEnd w:id="81"/>
+      <w:commentRangeEnd w:id="82"/>
       <w:r>
         <w:rPr>
           <w:rStyle w:val="Refdecomentario"/>
           <w:rFonts w:ascii="Times New Roman" w:eastAsia="Times New Roman" w:hAnsi="Times New Roman" w:cs="Times New Roman"/>
           <w:lang w:val="es-ES_tradnl" w:eastAsia="es-ES"/>
         </w:rPr>
-        <w:commentReference w:id="81"/>
+        <w:commentReference w:id="82"/>
       </w:r>
     </w:p>
     <w:p>
@@ -3011,10 +2996,10 @@
           <w:sz w:val="20"/>
         </w:rPr>
       </w:pPr>
-      <w:bookmarkStart w:id="86" w:name="_Hlk196296751"/>
-      <w:bookmarkEnd w:id="78"/>
+      <w:bookmarkStart w:id="87" w:name="_Hlk196296751"/>
       <w:bookmarkEnd w:id="79"/>
-      <w:commentRangeStart w:id="87"/>
+      <w:bookmarkEnd w:id="80"/>
+      <w:commentRangeStart w:id="88"/>
       <w:r>
         <w:rPr>
           <w:rFonts w:ascii="Regesto Grotesk" w:hAnsi="Regesto Grotesk" w:cs="Arial"/>
@@ -3024,7 +3009,7 @@
         </w:rPr>
         <w:t xml:space="preserve">TERCERO. </w:t>
       </w:r>
-      <w:bookmarkStart w:id="88" w:name="_Hlk196298156"/>
+      <w:bookmarkStart w:id="89" w:name="_Hlk196298156"/>
       <w:r>
         <w:rPr>
           <w:rFonts w:ascii="Regesto Grotesk" w:eastAsia="Arial Unicode MS" w:hAnsi="Regesto Grotesk" w:cs="Arial"/>
@@ -3052,7 +3037,7 @@
         </w:rPr>
         <w:t xml:space="preserve"> </w:t>
       </w:r>
-      <w:commentRangeStart w:id="89"/>
+      <w:commentRangeStart w:id="90"/>
       <w:r>
         <w:rPr>
           <w:rFonts w:ascii="Regesto Grotesk" w:eastAsia="Arial Unicode MS" w:hAnsi="Regesto Grotesk" w:cs="Arial"/>
@@ -3061,14 +3046,14 @@
         </w:rPr>
         <w:t>XXX</w:t>
       </w:r>
-      <w:commentRangeEnd w:id="89"/>
+      <w:commentRangeEnd w:id="90"/>
       <w:r>
         <w:rPr>
           <w:rStyle w:val="Refdecomentario"/>
           <w:rFonts w:ascii="Regesto Grotesk" w:eastAsia="Times New Roman" w:hAnsi="Regesto Grotesk" w:cs="Times New Roman"/>
           <w:lang w:val="es-ES_tradnl" w:eastAsia="es-ES"/>
         </w:rPr>
-        <w:commentReference w:id="89"/>
+        <w:commentReference w:id="90"/>
       </w:r>
       <w:r>
         <w:rPr>
@@ -3086,7 +3071,7 @@
         </w:rPr>
         <w:t xml:space="preserve"> </w:t>
       </w:r>
-      <w:commentRangeStart w:id="90"/>
+      <w:commentRangeStart w:id="91"/>
       <w:r>
         <w:rPr>
           <w:rFonts w:ascii="Regesto Grotesk" w:eastAsia="Arial Unicode MS" w:hAnsi="Regesto Grotesk" w:cs="Arial"/>
@@ -3111,14 +3096,14 @@
         </w:rPr>
         <w:t>documentación adjunta</w:t>
       </w:r>
-      <w:commentRangeEnd w:id="90"/>
+      <w:commentRangeEnd w:id="91"/>
       <w:r>
         <w:rPr>
           <w:rStyle w:val="Refdecomentario"/>
           <w:rFonts w:ascii="Times New Roman" w:eastAsia="Times New Roman" w:hAnsi="Times New Roman" w:cs="Times New Roman"/>
           <w:lang w:val="es-ES_tradnl" w:eastAsia="es-ES"/>
         </w:rPr>
-        <w:commentReference w:id="90"/>
+        <w:commentReference w:id="91"/>
       </w:r>
       <w:r>
         <w:rPr>
@@ -3168,7 +3153,7 @@
         </w:rPr>
         <w:t xml:space="preserve"> y demás disposiciones jurídicas aplicables</w:t>
       </w:r>
-      <w:bookmarkEnd w:id="88"/>
+      <w:bookmarkEnd w:id="89"/>
       <w:r>
         <w:rPr>
           <w:rFonts w:ascii="Regesto Grotesk" w:eastAsia="Arial" w:hAnsi="Regesto Grotesk" w:cs="Arial"/>
@@ -3176,14 +3161,14 @@
         </w:rPr>
         <w:t>.</w:t>
       </w:r>
-      <w:commentRangeEnd w:id="87"/>
+      <w:commentRangeEnd w:id="88"/>
       <w:r>
         <w:rPr>
           <w:rStyle w:val="Refdecomentario"/>
           <w:rFonts w:ascii="Regesto Grotesk" w:eastAsia="Times New Roman" w:hAnsi="Regesto Grotesk" w:cs="Times New Roman"/>
           <w:lang w:val="es-ES_tradnl" w:eastAsia="es-ES"/>
         </w:rPr>
-        <w:commentReference w:id="87"/>
+        <w:commentReference w:id="88"/>
       </w:r>
     </w:p>
     <w:p>
@@ -3205,7 +3190,7 @@
         </w:rPr>
         <w:t>CUARTO</w:t>
       </w:r>
-      <w:bookmarkEnd w:id="86"/>
+      <w:bookmarkEnd w:id="87"/>
       <w:r>
         <w:rPr>
           <w:rFonts w:ascii="Regesto Grotesk" w:eastAsia="Arial" w:hAnsi="Regesto Grotesk" w:cs="Arial"/>
@@ -3215,7 +3200,7 @@
         </w:rPr>
         <w:t xml:space="preserve">. </w:t>
       </w:r>
-      <w:bookmarkStart w:id="91" w:name="_Hlk193799286"/>
+      <w:bookmarkStart w:id="92" w:name="_Hlk193799286"/>
       <w:r>
         <w:rPr>
           <w:rFonts w:ascii="Regesto Grotesk" w:eastAsia="Arial" w:hAnsi="Regesto Grotesk" w:cs="Arial"/>
@@ -3225,7 +3210,7 @@
         </w:rPr>
         <w:t xml:space="preserve">Notifíquese </w:t>
       </w:r>
-      <w:bookmarkStart w:id="92" w:name="_Hlk193799003"/>
+      <w:bookmarkStart w:id="93" w:name="_Hlk193799003"/>
       <w:r>
         <w:rPr>
           <w:rFonts w:ascii="Regesto Grotesk" w:eastAsia="Arial" w:hAnsi="Regesto Grotesk" w:cs="Arial"/>
@@ -3242,8 +3227,8 @@
         </w:rPr>
         <w:t xml:space="preserve"> a la entidad fiscalizada</w:t>
       </w:r>
-      <w:bookmarkEnd w:id="91"/>
       <w:bookmarkEnd w:id="92"/>
+      <w:bookmarkEnd w:id="93"/>
       <w:r>
         <w:rPr>
           <w:rFonts w:ascii="Regesto Grotesk" w:eastAsia="Arial" w:hAnsi="Regesto Grotesk" w:cs="Arial"/>
@@ -3253,7 +3238,7 @@
         <w:t>.</w:t>
       </w:r>
     </w:p>
-    <w:bookmarkEnd w:id="80"/>
+    <w:bookmarkEnd w:id="81"/>
     <w:p>
       <w:pPr>
         <w:spacing w:before="240" w:after="240" w:line="276" w:lineRule="auto"/>
@@ -3288,8 +3273,6 @@
         </w:rPr>
         <w:t xml:space="preserve">Luis Ignacio Sierra Villa, </w:t>
       </w:r>
-      <w:bookmarkStart w:id="93" w:name="_GoBack"/>
-      <w:bookmarkEnd w:id="93"/>
       <w:r>
         <w:rPr>
           <w:rFonts w:ascii="Regesto Grotesk" w:eastAsia="Arial" w:hAnsi="Regesto Grotesk" w:cs="Arial"/>
@@ -3915,7 +3898,7 @@
       </w:r>
     </w:p>
   </w:comment>
-  <w:comment w:id="20" w:author="MELISSA FERNANDA DUARTE MANZANO" w:date="2025-03-12T11:32:00Z" w:initials="MFDM">
+  <w:comment w:id="21" w:author="MELISSA FERNANDA DUARTE MANZANO" w:date="2025-03-12T11:32:00Z" w:initials="MFDM">
     <w:p>
       <w:pPr>
         <w:pStyle w:val="Textocomentario"/>
@@ -3939,7 +3922,7 @@
       </w:r>
     </w:p>
   </w:comment>
-  <w:comment w:id="21" w:author="MELISSA FERNANDA DUARTE MANZANO" w:date="2025-03-12T11:31:00Z" w:initials="MFDM">
+  <w:comment w:id="22" w:author="MELISSA FERNANDA DUARTE MANZANO" w:date="2025-03-12T11:31:00Z" w:initials="MFDM">
     <w:p>
       <w:pPr>
         <w:pStyle w:val="Textocomentario"/>
@@ -3955,7 +3938,7 @@
       </w:r>
     </w:p>
   </w:comment>
-  <w:comment w:id="22" w:author="MELISSA FERNANDA DUARTE MANZANO [2]" w:date="2021-09-08T13:46:00Z" w:initials="">
+  <w:comment w:id="23" w:author="MELISSA FERNANDA DUARTE MANZANO [2]" w:date="2021-09-08T13:46:00Z" w:initials="">
     <w:p>
       <w:pPr>
         <w:widowControl w:val="0"/>
@@ -3980,7 +3963,7 @@
       </w:r>
     </w:p>
   </w:comment>
-  <w:comment w:id="23" w:author="MELISSA FERNANDA DUARTE MANZANO [2]" w:date="2021-09-08T13:46:00Z" w:initials="">
+  <w:comment w:id="24" w:author="MELISSA FERNANDA DUARTE MANZANO [2]" w:date="2021-09-08T13:46:00Z" w:initials="">
     <w:p>
       <w:pPr>
         <w:widowControl w:val="0"/>
@@ -4005,7 +3988,7 @@
       </w:r>
     </w:p>
   </w:comment>
-  <w:comment w:id="24" w:author="MELISSA FERNANDA DUARTE MANZANO" w:date="2024-09-12T16:24:00Z" w:initials="MFDM">
+  <w:comment w:id="25" w:author="MELISSA FERNANDA DUARTE MANZANO" w:date="2024-09-12T16:24:00Z" w:initials="MFDM">
     <w:p>
       <w:pPr>
         <w:pStyle w:val="Textocomentario"/>
@@ -4021,7 +4004,7 @@
       </w:r>
     </w:p>
   </w:comment>
-  <w:comment w:id="29" w:author="MELISSA FERNANDA DUARTE MANZANO" w:date="2025-03-04T10:27:00Z" w:initials="MFDM">
+  <w:comment w:id="30" w:author="MELISSA FERNANDA DUARTE MANZANO" w:date="2025-03-04T10:27:00Z" w:initials="MFDM">
     <w:p>
       <w:pPr>
         <w:pStyle w:val="Textocomentario"/>
@@ -4037,7 +4020,7 @@
       </w:r>
     </w:p>
   </w:comment>
-  <w:comment w:id="31" w:author="MELISSA FERNANDA DUARTE MANZANO" w:date="2025-03-12T11:32:00Z" w:initials="MFDM">
+  <w:comment w:id="32" w:author="MELISSA FERNANDA DUARTE MANZANO" w:date="2025-03-12T11:32:00Z" w:initials="MFDM">
     <w:p>
       <w:pPr>
         <w:pStyle w:val="Textocomentario"/>
@@ -4061,7 +4044,7 @@
       </w:r>
     </w:p>
   </w:comment>
-  <w:comment w:id="34" w:author="MELISSA FERNANDA DUARTE MANZANO" w:date="2025-03-04T10:27:00Z" w:initials="MFDM">
+  <w:comment w:id="35" w:author="MELISSA FERNANDA DUARTE MANZANO" w:date="2025-03-04T10:27:00Z" w:initials="MFDM">
     <w:p>
       <w:pPr>
         <w:pStyle w:val="Textocomentario"/>
@@ -4077,7 +4060,7 @@
       </w:r>
     </w:p>
   </w:comment>
-  <w:comment w:id="37" w:author="MELISSA FERNANDA DUARTE MANZANO" w:date="2024-09-18T12:41:00Z" w:initials="MFDM">
+  <w:comment w:id="38" w:author="MELISSA FERNANDA DUARTE MANZANO" w:date="2024-09-18T12:41:00Z" w:initials="MFDM">
     <w:p>
       <w:pPr>
         <w:pStyle w:val="Textocomentario"/>
@@ -4093,7 +4076,7 @@
       </w:r>
     </w:p>
   </w:comment>
-  <w:comment w:id="40" w:author="MELISSA FERNANDA DUARTE MANZANO" w:date="2025-03-04T10:12:00Z" w:initials="MFDM">
+  <w:comment w:id="41" w:author="MELISSA FERNANDA DUARTE MANZANO" w:date="2025-03-04T10:12:00Z" w:initials="MFDM">
     <w:p>
       <w:pPr>
         <w:pStyle w:val="Textocomentario"/>
@@ -4104,14 +4087,14 @@
         </w:rPr>
         <w:annotationRef/>
       </w:r>
-      <w:bookmarkStart w:id="41" w:name="_Hlk191977725"/>
+      <w:bookmarkStart w:id="42" w:name="_Hlk191977725"/>
       <w:r>
         <w:t>SE AGREGARÁ SI DENTRO DE LA ETAPA DE ACLARACIÓN HAY RECOMENDACIONES DE ORIGEN (EN INFORME DE AUDITORÍA EN MATERIA DE CUMPLIMIENTO FINANCIERO); SI NO ES EL CASO, ELIMINAR</w:t>
       </w:r>
-      <w:bookmarkEnd w:id="41"/>
+      <w:bookmarkEnd w:id="42"/>
     </w:p>
   </w:comment>
-  <w:comment w:id="43" w:author="MELISSA FERNANDA DUARTE MANZANO" w:date="2024-09-18T12:41:00Z" w:initials="MFDM">
+  <w:comment w:id="44" w:author="MELISSA FERNANDA DUARTE MANZANO" w:date="2024-09-18T12:41:00Z" w:initials="MFDM">
     <w:p>
       <w:pPr>
         <w:pStyle w:val="Textocomentario"/>
@@ -4127,7 +4110,7 @@
       </w:r>
     </w:p>
   </w:comment>
-  <w:comment w:id="45" w:author="MELISSA FERNANDA DUARTE MANZANO" w:date="2024-09-18T12:41:00Z" w:initials="MFDM">
+  <w:comment w:id="46" w:author="MELISSA FERNANDA DUARTE MANZANO" w:date="2024-09-18T12:41:00Z" w:initials="MFDM">
     <w:p>
       <w:pPr>
         <w:pStyle w:val="Textocomentario"/>
@@ -4143,7 +4126,7 @@
       </w:r>
     </w:p>
   </w:comment>
-  <w:comment w:id="44" w:author="MELISSA FERNANDA DUARTE MANZANO" w:date="2025-03-04T10:13:00Z" w:initials="MFDM">
+  <w:comment w:id="45" w:author="MELISSA FERNANDA DUARTE MANZANO" w:date="2025-03-04T10:13:00Z" w:initials="MFDM">
     <w:p>
       <w:pPr>
         <w:pStyle w:val="Textocomentario"/>
@@ -4159,7 +4142,7 @@
       </w:r>
     </w:p>
   </w:comment>
-  <w:comment w:id="46" w:author="MELISSA FERNANDA DUARTE MANZANO" w:date="2025-03-12T11:37:00Z" w:initials="MFDM">
+  <w:comment w:id="47" w:author="MELISSA FERNANDA DUARTE MANZANO" w:date="2025-03-12T11:37:00Z" w:initials="MFDM">
     <w:p>
       <w:pPr>
         <w:pStyle w:val="Textocomentario"/>
@@ -4175,7 +4158,7 @@
       </w:r>
     </w:p>
   </w:comment>
-  <w:comment w:id="47" w:author="SINAI ALEJANDRA BUSTAMANTE SANCHEZ" w:date="2021-10-01T09:29:00Z" w:initials="SABS">
+  <w:comment w:id="48" w:author="SINAI ALEJANDRA BUSTAMANTE SANCHEZ" w:date="2021-10-01T09:29:00Z" w:initials="SABS">
     <w:p>
       <w:pPr>
         <w:pStyle w:val="Textocomentario"/>
@@ -4194,22 +4177,6 @@
       <w:pPr>
         <w:pStyle w:val="Textocomentario"/>
       </w:pPr>
-    </w:p>
-  </w:comment>
-  <w:comment w:id="49" w:author="SINAI ALEJANDRA BUSTAMANTE SANCHEZ" w:date="2021-10-08T10:53:00Z" w:initials="SABS">
-    <w:p>
-      <w:pPr>
-        <w:pStyle w:val="Textocomentario"/>
-      </w:pPr>
-      <w:r>
-        <w:rPr>
-          <w:rStyle w:val="Refdecomentario"/>
-        </w:rPr>
-        <w:annotationRef/>
-      </w:r>
-      <w:r>
-        <w:t>Fecha en que ingresaron los oficios o escritos que se describen al inicio del acuerdo</w:t>
-      </w:r>
     </w:p>
   </w:comment>
   <w:comment w:id="50" w:author="SINAI ALEJANDRA BUSTAMANTE SANCHEZ" w:date="2021-10-08T10:53:00Z" w:initials="SABS">
@@ -4224,16 +4191,7 @@
         <w:annotationRef/>
       </w:r>
       <w:r>
-        <w:t xml:space="preserve">Revisar si </w:t>
-      </w:r>
-      <w:r>
-        <w:rPr>
-          <w:noProof/>
-        </w:rPr>
-        <w:t>es</w:t>
-      </w:r>
-      <w:r>
-        <w:t xml:space="preserve"> oficio o escrito</w:t>
+        <w:t>Fecha en que ingresaron los oficios o escritos que se describen al inicio del acuerdo</w:t>
       </w:r>
     </w:p>
   </w:comment>
@@ -4249,11 +4207,36 @@
         <w:annotationRef/>
       </w:r>
       <w:r>
+        <w:t xml:space="preserve">Revisar si </w:t>
+      </w:r>
+      <w:r>
+        <w:rPr>
+          <w:noProof/>
+        </w:rPr>
+        <w:t>es</w:t>
+      </w:r>
+      <w:r>
+        <w:t xml:space="preserve"> oficio o escrito</w:t>
+      </w:r>
+    </w:p>
+  </w:comment>
+  <w:comment w:id="52" w:author="SINAI ALEJANDRA BUSTAMANTE SANCHEZ" w:date="2021-10-08T10:53:00Z" w:initials="SABS">
+    <w:p>
+      <w:pPr>
+        <w:pStyle w:val="Textocomentario"/>
+      </w:pPr>
+      <w:r>
+        <w:rPr>
+          <w:rStyle w:val="Refdecomentario"/>
+        </w:rPr>
+        <w:annotationRef/>
+      </w:r>
+      <w:r>
         <w:t>Número de fojas que contiene el escrito u oficio</w:t>
       </w:r>
     </w:p>
   </w:comment>
-  <w:comment w:id="52" w:author="MELISSA FERNANDA DUARTE MANZANO" w:date="2025-04-22T14:01:00Z" w:initials="MFDM">
+  <w:comment w:id="53" w:author="MELISSA FERNANDA DUARTE MANZANO" w:date="2025-04-22T14:01:00Z" w:initials="MFDM">
     <w:p>
       <w:pPr>
         <w:pStyle w:val="Textocomentario"/>
@@ -4266,31 +4249,6 @@
       </w:r>
       <w:r>
         <w:t>SI ES QUE HAY ANEXOS, SI NO ES EL CASO ELIMINAR</w:t>
-      </w:r>
-    </w:p>
-  </w:comment>
-  <w:comment w:id="53" w:author="SINAI ALEJANDRA BUSTAMANTE SANCHEZ" w:date="2021-10-08T10:53:00Z" w:initials="SABS">
-    <w:p>
-      <w:pPr>
-        <w:pStyle w:val="Textocomentario"/>
-      </w:pPr>
-      <w:r>
-        <w:rPr>
-          <w:rStyle w:val="Refdecomentario"/>
-        </w:rPr>
-        <w:annotationRef/>
-      </w:r>
-      <w:r>
-        <w:t xml:space="preserve">Fecha </w:t>
-      </w:r>
-      <w:r>
-        <w:rPr>
-          <w:noProof/>
-        </w:rPr>
-        <w:t>del</w:t>
-      </w:r>
-      <w:r>
-        <w:t xml:space="preserve"> oficio o escrito</w:t>
       </w:r>
     </w:p>
   </w:comment>
@@ -4306,7 +4264,16 @@
         <w:annotationRef/>
       </w:r>
       <w:r>
-        <w:t>Nombre de quién ingresa los oficios o escritos</w:t>
+        <w:t xml:space="preserve">Fecha </w:t>
+      </w:r>
+      <w:r>
+        <w:rPr>
+          <w:noProof/>
+        </w:rPr>
+        <w:t>del</w:t>
+      </w:r>
+      <w:r>
+        <w:t xml:space="preserve"> oficio o escrito</w:t>
       </w:r>
     </w:p>
   </w:comment>
@@ -4322,7 +4289,7 @@
         <w:annotationRef/>
       </w:r>
       <w:r>
-        <w:t>Cargo de quién ingresa los oficios o escritos</w:t>
+        <w:t>Nombre de quién ingresa los oficios o escritos</w:t>
       </w:r>
     </w:p>
   </w:comment>
@@ -4338,7 +4305,7 @@
         <w:annotationRef/>
       </w:r>
       <w:r>
-        <w:t>Dejar si aplica, de lo contrario eliminarlo</w:t>
+        <w:t>Cargo de quién ingresa los oficios o escritos</w:t>
       </w:r>
     </w:p>
   </w:comment>
@@ -4354,11 +4321,27 @@
         <w:annotationRef/>
       </w:r>
       <w:r>
+        <w:t>Dejar si aplica, de lo contrario eliminarlo</w:t>
+      </w:r>
+    </w:p>
+  </w:comment>
+  <w:comment w:id="58" w:author="SINAI ALEJANDRA BUSTAMANTE SANCHEZ" w:date="2021-10-08T10:53:00Z" w:initials="SABS">
+    <w:p>
+      <w:pPr>
+        <w:pStyle w:val="Textocomentario"/>
+      </w:pPr>
+      <w:r>
+        <w:rPr>
+          <w:rStyle w:val="Refdecomentario"/>
+        </w:rPr>
+        <w:annotationRef/>
+      </w:r>
+      <w:r>
         <w:t>Administración del cargo de quién ingresa los oficios o escritos</w:t>
       </w:r>
     </w:p>
   </w:comment>
-  <w:comment w:id="60" w:author="MELISSA FERNANDA DUARTE MANZANO" w:date="2025-04-22T13:53:00Z" w:initials="MFDM">
+  <w:comment w:id="61" w:author="MELISSA FERNANDA DUARTE MANZANO" w:date="2025-04-22T13:53:00Z" w:initials="MFDM">
     <w:p>
       <w:pPr>
         <w:pStyle w:val="Textocomentario"/>
@@ -4371,22 +4354,6 @@
       </w:r>
       <w:r>
         <w:t>PRESENTADO O PRESENTADA SEGÚN SEA EL CASO</w:t>
-      </w:r>
-    </w:p>
-  </w:comment>
-  <w:comment w:id="61" w:author="SINAI ALEJANDRA BUSTAMANTE SANCHEZ" w:date="2021-10-08T10:53:00Z" w:initials="SABS">
-    <w:p>
-      <w:pPr>
-        <w:pStyle w:val="Textocomentario"/>
-      </w:pPr>
-      <w:r>
-        <w:rPr>
-          <w:rStyle w:val="Refdecomentario"/>
-        </w:rPr>
-        <w:annotationRef/>
-      </w:r>
-      <w:r>
-        <w:t>Nombre de quién ingresa los oficios o escritos</w:t>
       </w:r>
     </w:p>
   </w:comment>
@@ -4402,7 +4369,7 @@
         <w:annotationRef/>
       </w:r>
       <w:r>
-        <w:t>Cargo de quién ingresa los oficios o escritos</w:t>
+        <w:t>Nombre de quién ingresa los oficios o escritos</w:t>
       </w:r>
     </w:p>
   </w:comment>
@@ -4418,7 +4385,7 @@
         <w:annotationRef/>
       </w:r>
       <w:r>
-        <w:t>Dejar si aplica, de lo contrario eliminarlo</w:t>
+        <w:t>Cargo de quién ingresa los oficios o escritos</w:t>
       </w:r>
     </w:p>
   </w:comment>
@@ -4434,11 +4401,27 @@
         <w:annotationRef/>
       </w:r>
       <w:r>
+        <w:t>Dejar si aplica, de lo contrario eliminarlo</w:t>
+      </w:r>
+    </w:p>
+  </w:comment>
+  <w:comment w:id="65" w:author="SINAI ALEJANDRA BUSTAMANTE SANCHEZ" w:date="2021-10-08T10:53:00Z" w:initials="SABS">
+    <w:p>
+      <w:pPr>
+        <w:pStyle w:val="Textocomentario"/>
+      </w:pPr>
+      <w:r>
+        <w:rPr>
+          <w:rStyle w:val="Refdecomentario"/>
+        </w:rPr>
+        <w:annotationRef/>
+      </w:r>
+      <w:r>
         <w:t>Administración del cargo de quién ingresa los oficios o escritos</w:t>
       </w:r>
     </w:p>
   </w:comment>
-  <w:comment w:id="65" w:author="MELISSA FERNANDA DUARTE MANZANO" w:date="2025-03-12T11:39:00Z" w:initials="MFDM">
+  <w:comment w:id="66" w:author="MELISSA FERNANDA DUARTE MANZANO" w:date="2025-03-12T11:39:00Z" w:initials="MFDM">
     <w:p>
       <w:pPr>
         <w:pStyle w:val="Textocomentario"/>
@@ -4454,7 +4437,7 @@
       </w:r>
     </w:p>
   </w:comment>
-  <w:comment w:id="66" w:author="MELISSA FERNANDA DUARTE MANZANO" w:date="2025-04-22T14:01:00Z" w:initials="MFDM">
+  <w:comment w:id="67" w:author="MELISSA FERNANDA DUARTE MANZANO" w:date="2025-04-22T14:01:00Z" w:initials="MFDM">
     <w:p>
       <w:pPr>
         <w:pStyle w:val="Textocomentario"/>
@@ -4470,7 +4453,7 @@
       </w:r>
     </w:p>
   </w:comment>
-  <w:comment w:id="70" w:author="MELISSA FERNANDA DUARTE MANZANO [3]" w:date="2023-11-17T18:12:00Z" w:initials="MFDM">
+  <w:comment w:id="71" w:author="MELISSA FERNANDA DUARTE MANZANO [3]" w:date="2023-11-17T18:12:00Z" w:initials="MFDM">
     <w:p>
       <w:pPr>
         <w:pStyle w:val="Textocomentario"/>
@@ -4486,7 +4469,7 @@
       </w:r>
     </w:p>
   </w:comment>
-  <w:comment w:id="73" w:author="SINAI ALEJANDRA BUSTAMANTE SANCHEZ" w:date="2021-10-08T10:53:00Z" w:initials="SABS">
+  <w:comment w:id="74" w:author="SINAI ALEJANDRA BUSTAMANTE SANCHEZ" w:date="2021-10-08T10:53:00Z" w:initials="SABS">
     <w:p>
       <w:pPr>
         <w:pStyle w:val="Textocomentario"/>
@@ -4502,7 +4485,7 @@
       </w:r>
     </w:p>
   </w:comment>
-  <w:comment w:id="74" w:author="MELISSA FERNANDA DUARTE MANZANO" w:date="2025-04-22T14:01:00Z" w:initials="MFDM">
+  <w:comment w:id="75" w:author="MELISSA FERNANDA DUARTE MANZANO" w:date="2025-04-22T14:01:00Z" w:initials="MFDM">
     <w:p>
       <w:pPr>
         <w:pStyle w:val="Textocomentario"/>
@@ -4518,7 +4501,7 @@
       </w:r>
     </w:p>
   </w:comment>
-  <w:comment w:id="76" w:author="MELISSA FERNANDA DUARTE MANZANO" w:date="2025-04-23T10:26:00Z" w:initials="MFDM">
+  <w:comment w:id="77" w:author="MELISSA FERNANDA DUARTE MANZANO" w:date="2025-04-23T10:26:00Z" w:initials="MFDM">
     <w:p>
       <w:pPr>
         <w:pStyle w:val="Textocomentario"/>
@@ -4534,7 +4517,7 @@
       </w:r>
     </w:p>
   </w:comment>
-  <w:comment w:id="82" w:author="MELISSA FERNANDA DUARTE MANZANO" w:date="2025-03-12T11:39:00Z" w:initials="MFDM">
+  <w:comment w:id="83" w:author="MELISSA FERNANDA DUARTE MANZANO" w:date="2025-03-12T11:39:00Z" w:initials="MFDM">
     <w:p>
       <w:pPr>
         <w:pStyle w:val="Textocomentario"/>
@@ -4550,7 +4533,7 @@
       </w:r>
     </w:p>
   </w:comment>
-  <w:comment w:id="84" w:author="MELISSA FERNANDA DUARTE MANZANO" w:date="2025-04-22T14:01:00Z" w:initials="MFDM">
+  <w:comment w:id="85" w:author="MELISSA FERNANDA DUARTE MANZANO" w:date="2025-04-22T14:01:00Z" w:initials="MFDM">
     <w:p>
       <w:pPr>
         <w:pStyle w:val="Textocomentario"/>
@@ -4566,7 +4549,7 @@
       </w:r>
     </w:p>
   </w:comment>
-  <w:comment w:id="85" w:author="MELISSA FERNANDA DUARTE MANZANO" w:date="2025-03-25T09:39:00Z" w:initials="MFDM">
+  <w:comment w:id="86" w:author="MELISSA FERNANDA DUARTE MANZANO" w:date="2025-03-25T09:39:00Z" w:initials="MFDM">
     <w:p>
       <w:pPr>
         <w:pStyle w:val="Textocomentario"/>
@@ -4582,7 +4565,7 @@
       </w:r>
     </w:p>
   </w:comment>
-  <w:comment w:id="81" w:author="MELISSA FERNANDA DUARTE MANZANO" w:date="2025-04-22T13:48:00Z" w:initials="MFDM">
+  <w:comment w:id="82" w:author="MELISSA FERNANDA DUARTE MANZANO" w:date="2025-04-22T13:48:00Z" w:initials="MFDM">
     <w:p>
       <w:pPr>
         <w:pStyle w:val="Textocomentario"/>
@@ -4613,7 +4596,7 @@
       </w:r>
     </w:p>
   </w:comment>
-  <w:comment w:id="89" w:author="MELISSA FERNANDA DUARTE MANZANO" w:date="2025-03-12T11:39:00Z" w:initials="MFDM">
+  <w:comment w:id="90" w:author="MELISSA FERNANDA DUARTE MANZANO" w:date="2025-03-12T11:39:00Z" w:initials="MFDM">
     <w:p>
       <w:pPr>
         <w:pStyle w:val="Textocomentario"/>
@@ -4629,7 +4612,7 @@
       </w:r>
     </w:p>
   </w:comment>
-  <w:comment w:id="90" w:author="MELISSA FERNANDA DUARTE MANZANO" w:date="2025-04-22T14:01:00Z" w:initials="MFDM">
+  <w:comment w:id="91" w:author="MELISSA FERNANDA DUARTE MANZANO" w:date="2025-04-22T14:01:00Z" w:initials="MFDM">
     <w:p>
       <w:pPr>
         <w:pStyle w:val="Textocomentario"/>
@@ -4645,7 +4628,7 @@
       </w:r>
     </w:p>
   </w:comment>
-  <w:comment w:id="87" w:author="SINAI ALEJANDRA BUSTAMANTE SANCHEZ" w:date="2022-06-13T12:30:00Z" w:initials="SABS">
+  <w:comment w:id="88" w:author="SINAI ALEJANDRA BUSTAMANTE SANCHEZ" w:date="2022-06-13T12:30:00Z" w:initials="SABS">
     <w:p>
       <w:pPr>
         <w:pStyle w:val="Textocomentario"/>
@@ -6886,7 +6869,7 @@
 </file>
 
 <file path=customXml/itemProps1.xml><?xml version="1.0" encoding="utf-8"?>
-<ds:datastoreItem xmlns:ds="http://schemas.openxmlformats.org/officeDocument/2006/customXml" ds:itemID="{ACB6DF49-EA20-4E5E-8A40-810E300036C9}">
+<ds:datastoreItem xmlns:ds="http://schemas.openxmlformats.org/officeDocument/2006/customXml" ds:itemID="{55B22398-3988-4582-B29E-994177480E80}">
   <ds:schemaRefs>
     <ds:schemaRef ds:uri="http://schemas.openxmlformats.org/officeDocument/2006/bibliography"/>
   </ds:schemaRefs>

</xml_diff>

<commit_message>
Cedula, revisiones, turno archivo, informes, Acuerdos AnV y AV
</commit_message>
<xml_diff>
--- a/public/bases-word/AV_ANV/CUMPLIMIENTO FINANCIERO/7. AnV.docx
+++ b/public/bases-word/AV_ANV/CUMPLIMIENTO FINANCIERO/7. AnV.docx
@@ -916,8 +916,6 @@
         </w:rPr>
         <w:t>XXX</w:t>
       </w:r>
-      <w:bookmarkStart w:id="20" w:name="_GoBack"/>
-      <w:bookmarkEnd w:id="20"/>
       <w:commentRangeEnd w:id="19"/>
       <w:r>
         <w:rPr>
@@ -954,7 +952,7 @@
         </w:rPr>
         <w:t xml:space="preserve">notificó al </w:t>
       </w:r>
-      <w:commentRangeStart w:id="21"/>
+      <w:commentRangeStart w:id="20"/>
       <w:r>
         <w:rPr>
           <w:rFonts w:ascii="Regesto Grotesk" w:hAnsi="Regesto Grotesk" w:cs="Arial"/>
@@ -964,14 +962,14 @@
         </w:rPr>
         <w:t>XXX</w:t>
       </w:r>
-      <w:commentRangeEnd w:id="21"/>
+      <w:commentRangeEnd w:id="20"/>
       <w:r>
         <w:rPr>
           <w:rStyle w:val="Refdecomentario"/>
           <w:rFonts w:ascii="Regesto Grotesk" w:eastAsia="Times New Roman" w:hAnsi="Regesto Grotesk" w:cs="Times New Roman"/>
           <w:lang w:val="es-ES_tradnl" w:eastAsia="es-ES"/>
         </w:rPr>
-        <w:commentReference w:id="21"/>
+        <w:commentReference w:id="20"/>
       </w:r>
       <w:r>
         <w:rPr>
@@ -982,7 +980,7 @@
         </w:rPr>
         <w:t xml:space="preserve">, el oficio número </w:t>
       </w:r>
-      <w:commentRangeStart w:id="22"/>
+      <w:commentRangeStart w:id="21"/>
       <w:r>
         <w:rPr>
           <w:rFonts w:ascii="Regesto Grotesk" w:hAnsi="Regesto Grotesk" w:cs="Arial"/>
@@ -992,14 +990,14 @@
         </w:rPr>
         <w:t>XXX</w:t>
       </w:r>
-      <w:commentRangeEnd w:id="22"/>
+      <w:commentRangeEnd w:id="21"/>
       <w:r>
         <w:rPr>
           <w:rStyle w:val="Refdecomentario"/>
           <w:rFonts w:ascii="Regesto Grotesk" w:eastAsia="Times New Roman" w:hAnsi="Regesto Grotesk" w:cs="Times New Roman"/>
           <w:lang w:val="es-ES_tradnl" w:eastAsia="es-ES"/>
         </w:rPr>
-        <w:commentReference w:id="22"/>
+        <w:commentReference w:id="21"/>
       </w:r>
       <w:r>
         <w:rPr>
@@ -1047,7 +1045,7 @@
         </w:rPr>
         <w:t xml:space="preserve"> </w:t>
       </w:r>
-      <w:commentRangeStart w:id="23"/>
+      <w:commentRangeStart w:id="22"/>
       <w:r>
         <w:rPr>
           <w:rFonts w:ascii="Regesto Grotesk" w:eastAsia="Arial" w:hAnsi="Regesto Grotesk" w:cs="Arial"/>
@@ -1057,13 +1055,13 @@
         </w:rPr>
         <w:t>XXXXX</w:t>
       </w:r>
-      <w:commentRangeEnd w:id="23"/>
+      <w:commentRangeEnd w:id="22"/>
       <w:r>
         <w:rPr>
           <w:rFonts w:ascii="Regesto Grotesk" w:hAnsi="Regesto Grotesk"/>
           <w:b/>
         </w:rPr>
-        <w:commentReference w:id="23"/>
+        <w:commentReference w:id="22"/>
       </w:r>
       <w:r>
         <w:rPr>
@@ -1074,7 +1072,7 @@
         </w:rPr>
         <w:t xml:space="preserve">, por el período comprendido </w:t>
       </w:r>
-      <w:commentRangeStart w:id="24"/>
+      <w:commentRangeStart w:id="23"/>
       <w:r>
         <w:rPr>
           <w:rFonts w:ascii="Regesto Grotesk" w:eastAsia="Arial" w:hAnsi="Regesto Grotesk" w:cs="Arial"/>
@@ -1084,13 +1082,13 @@
         </w:rPr>
         <w:t>XXXXXX</w:t>
       </w:r>
-      <w:commentRangeEnd w:id="24"/>
+      <w:commentRangeEnd w:id="23"/>
       <w:r>
         <w:rPr>
           <w:rFonts w:ascii="Regesto Grotesk" w:hAnsi="Regesto Grotesk"/>
           <w:b/>
         </w:rPr>
-        <w:commentReference w:id="24"/>
+        <w:commentReference w:id="23"/>
       </w:r>
       <w:r>
         <w:rPr>
@@ -1130,7 +1128,7 @@
         </w:rPr>
         <w:t xml:space="preserve">número </w:t>
       </w:r>
-      <w:commentRangeStart w:id="25"/>
+      <w:commentRangeStart w:id="24"/>
       <w:r>
         <w:rPr>
           <w:rFonts w:ascii="Regesto Grotesk" w:hAnsi="Regesto Grotesk" w:cs="Arial"/>
@@ -1141,14 +1139,14 @@
         </w:rPr>
         <w:t>XXX</w:t>
       </w:r>
-      <w:commentRangeEnd w:id="25"/>
+      <w:commentRangeEnd w:id="24"/>
       <w:r>
         <w:rPr>
           <w:rStyle w:val="Refdecomentario"/>
           <w:rFonts w:ascii="Regesto Grotesk" w:hAnsi="Regesto Grotesk"/>
           <w:b/>
         </w:rPr>
-        <w:commentReference w:id="25"/>
+        <w:commentReference w:id="24"/>
       </w:r>
       <w:bookmarkEnd w:id="17"/>
       <w:r>
@@ -1186,8 +1184,8 @@
         </w:rPr>
         <w:t xml:space="preserve">III. </w:t>
       </w:r>
-      <w:bookmarkStart w:id="26" w:name="_Hlk193799051"/>
-      <w:bookmarkStart w:id="27" w:name="_Hlk196296280"/>
+      <w:bookmarkStart w:id="25" w:name="_Hlk193799051"/>
+      <w:bookmarkStart w:id="26" w:name="_Hlk196296280"/>
       <w:r>
         <w:rPr>
           <w:rFonts w:ascii="Regesto Grotesk" w:hAnsi="Regesto Grotesk" w:cs="Arial"/>
@@ -1197,7 +1195,7 @@
         </w:rPr>
         <w:t xml:space="preserve">En ese orden de ideas, </w:t>
       </w:r>
-      <w:bookmarkStart w:id="28" w:name="_Hlk193798929"/>
+      <w:bookmarkStart w:id="27" w:name="_Hlk193798929"/>
       <w:r>
         <w:rPr>
           <w:rFonts w:ascii="Regesto Grotesk" w:eastAsia="Arial" w:hAnsi="Regesto Grotesk" w:cs="Arial"/>
@@ -1215,7 +1213,7 @@
         </w:rPr>
         <w:t>día</w:t>
       </w:r>
-      <w:bookmarkStart w:id="29" w:name="_Hlk191977037"/>
+      <w:bookmarkStart w:id="28" w:name="_Hlk191977037"/>
       <w:r>
         <w:rPr>
           <w:rFonts w:ascii="Regesto Grotesk" w:hAnsi="Regesto Grotesk" w:cs="Arial"/>
@@ -1225,7 +1223,7 @@
         </w:rPr>
         <w:t xml:space="preserve"> </w:t>
       </w:r>
-      <w:commentRangeStart w:id="30"/>
+      <w:commentRangeStart w:id="29"/>
       <w:r>
         <w:rPr>
           <w:rFonts w:ascii="Regesto Grotesk" w:hAnsi="Regesto Grotesk" w:cs="Arial"/>
@@ -1235,17 +1233,17 @@
         </w:rPr>
         <w:t>XXX</w:t>
       </w:r>
-      <w:commentRangeEnd w:id="30"/>
+      <w:commentRangeEnd w:id="29"/>
       <w:r>
         <w:rPr>
           <w:rStyle w:val="Refdecomentario"/>
           <w:rFonts w:ascii="Regesto Grotesk" w:eastAsia="Times New Roman" w:hAnsi="Regesto Grotesk" w:cs="Times New Roman"/>
           <w:lang w:val="es-ES_tradnl" w:eastAsia="es-ES"/>
         </w:rPr>
-        <w:commentReference w:id="30"/>
-      </w:r>
-      <w:bookmarkStart w:id="31" w:name="_Hlk156546690"/>
-      <w:bookmarkEnd w:id="29"/>
+        <w:commentReference w:id="29"/>
+      </w:r>
+      <w:bookmarkStart w:id="30" w:name="_Hlk156546690"/>
+      <w:bookmarkEnd w:id="28"/>
       <w:r>
         <w:rPr>
           <w:rFonts w:ascii="Regesto Grotesk" w:hAnsi="Regesto Grotesk" w:cs="Arial"/>
@@ -1264,7 +1262,7 @@
         </w:rPr>
         <w:t xml:space="preserve">a </w:t>
       </w:r>
-      <w:commentRangeStart w:id="32"/>
+      <w:commentRangeStart w:id="31"/>
       <w:r>
         <w:rPr>
           <w:rFonts w:ascii="Regesto Grotesk" w:hAnsi="Regesto Grotesk" w:cs="Arial"/>
@@ -1274,14 +1272,14 @@
         </w:rPr>
         <w:t>XXX</w:t>
       </w:r>
-      <w:commentRangeEnd w:id="32"/>
+      <w:commentRangeEnd w:id="31"/>
       <w:r>
         <w:rPr>
           <w:rStyle w:val="Refdecomentario"/>
           <w:rFonts w:ascii="Regesto Grotesk" w:eastAsia="Times New Roman" w:hAnsi="Regesto Grotesk" w:cs="Times New Roman"/>
           <w:lang w:val="es-ES_tradnl" w:eastAsia="es-ES"/>
         </w:rPr>
-        <w:commentReference w:id="32"/>
+        <w:commentReference w:id="31"/>
       </w:r>
       <w:r>
         <w:rPr>
@@ -1291,7 +1289,7 @@
         </w:rPr>
         <w:t xml:space="preserve">, </w:t>
       </w:r>
-      <w:bookmarkEnd w:id="31"/>
+      <w:bookmarkEnd w:id="30"/>
       <w:r>
         <w:rPr>
           <w:rFonts w:ascii="Regesto Grotesk" w:hAnsi="Regesto Grotesk" w:cs="Arial"/>
@@ -1309,9 +1307,9 @@
         </w:rPr>
         <w:t xml:space="preserve">oficio número </w:t>
       </w:r>
-      <w:bookmarkStart w:id="33" w:name="_Hlk191978812"/>
-      <w:bookmarkStart w:id="34" w:name="_Hlk191977053"/>
-      <w:commentRangeStart w:id="35"/>
+      <w:bookmarkStart w:id="32" w:name="_Hlk191978812"/>
+      <w:bookmarkStart w:id="33" w:name="_Hlk191977053"/>
+      <w:commentRangeStart w:id="34"/>
       <w:r>
         <w:rPr>
           <w:rFonts w:ascii="Regesto Grotesk" w:hAnsi="Regesto Grotesk" w:cs="Arial"/>
@@ -1322,15 +1320,25 @@
         </w:rPr>
         <w:t>OSFEM/XXXX/XXX/XXX/202X</w:t>
       </w:r>
-      <w:commentRangeEnd w:id="35"/>
+      <w:commentRangeEnd w:id="34"/>
       <w:r>
         <w:rPr>
           <w:rStyle w:val="Refdecomentario"/>
           <w:rFonts w:ascii="Regesto Grotesk" w:eastAsia="Times New Roman" w:hAnsi="Regesto Grotesk" w:cs="Times New Roman"/>
           <w:lang w:val="es-ES_tradnl" w:eastAsia="es-ES"/>
         </w:rPr>
-        <w:commentReference w:id="35"/>
-      </w:r>
+        <w:commentReference w:id="34"/>
+      </w:r>
+      <w:bookmarkEnd w:id="32"/>
+      <w:r>
+        <w:rPr>
+          <w:rFonts w:ascii="Regesto Grotesk" w:hAnsi="Regesto Grotesk" w:cs="Arial"/>
+          <w:sz w:val="20"/>
+          <w:szCs w:val="20"/>
+        </w:rPr>
+        <w:t xml:space="preserve">, </w:t>
+      </w:r>
+      <w:bookmarkStart w:id="35" w:name="_Hlk191978846"/>
       <w:bookmarkEnd w:id="33"/>
       <w:r>
         <w:rPr>
@@ -1338,19 +1346,9 @@
           <w:sz w:val="20"/>
           <w:szCs w:val="20"/>
         </w:rPr>
-        <w:t xml:space="preserve">, </w:t>
-      </w:r>
-      <w:bookmarkStart w:id="36" w:name="_Hlk191978846"/>
-      <w:bookmarkEnd w:id="34"/>
-      <w:r>
-        <w:rPr>
-          <w:rFonts w:ascii="Regesto Grotesk" w:hAnsi="Regesto Grotesk" w:cs="Arial"/>
-          <w:sz w:val="20"/>
-          <w:szCs w:val="20"/>
-        </w:rPr>
         <w:t xml:space="preserve">por medio del cual, </w:t>
       </w:r>
-      <w:bookmarkStart w:id="37" w:name="_Hlk191977070"/>
+      <w:bookmarkStart w:id="36" w:name="_Hlk191977070"/>
       <w:r>
         <w:rPr>
           <w:rFonts w:ascii="Regesto Grotesk" w:hAnsi="Regesto Grotesk" w:cs="Arial"/>
@@ -1367,7 +1365,7 @@
         </w:rPr>
         <w:t xml:space="preserve">a comparecencia para el efecto de que en ella se </w:t>
       </w:r>
-      <w:commentRangeStart w:id="38"/>
+      <w:commentRangeStart w:id="37"/>
       <w:r>
         <w:rPr>
           <w:rFonts w:ascii="Regesto Grotesk" w:eastAsia="Arial" w:hAnsi="Regesto Grotesk" w:cs="Arial"/>
@@ -1384,14 +1382,14 @@
         </w:rPr>
         <w:t>observaciones</w:t>
       </w:r>
-      <w:commentRangeEnd w:id="38"/>
+      <w:commentRangeEnd w:id="37"/>
       <w:r>
         <w:rPr>
           <w:rStyle w:val="Refdecomentario"/>
           <w:rFonts w:ascii="Regesto Grotesk" w:eastAsia="Times New Roman" w:hAnsi="Regesto Grotesk" w:cs="Times New Roman"/>
           <w:lang w:val="es-ES_tradnl" w:eastAsia="es-ES"/>
         </w:rPr>
-        <w:commentReference w:id="38"/>
+        <w:commentReference w:id="37"/>
       </w:r>
       <w:r>
         <w:rPr>
@@ -1409,8 +1407,8 @@
         </w:rPr>
         <w:t xml:space="preserve">e mérito </w:t>
       </w:r>
+      <w:bookmarkEnd w:id="35"/>
       <w:bookmarkEnd w:id="36"/>
-      <w:bookmarkEnd w:id="37"/>
       <w:r>
         <w:rPr>
           <w:rFonts w:ascii="Regesto Grotesk" w:eastAsia="Arial" w:hAnsi="Regesto Grotesk" w:cs="Arial"/>
@@ -1419,7 +1417,7 @@
         </w:rPr>
         <w:t xml:space="preserve">y se pusiera a la vista el Expediente Técnico para su consulta e informarle de la apertura </w:t>
       </w:r>
-      <w:bookmarkEnd w:id="26"/>
+      <w:bookmarkEnd w:id="25"/>
       <w:r>
         <w:rPr>
           <w:rFonts w:ascii="Regesto Grotesk" w:eastAsia="Arial" w:hAnsi="Regesto Grotesk" w:cs="Arial"/>
@@ -1428,9 +1426,9 @@
         </w:rPr>
         <w:t xml:space="preserve">de la Etapa de Aclaración </w:t>
       </w:r>
-      <w:bookmarkStart w:id="39" w:name="_Hlk191977091"/>
-      <w:bookmarkStart w:id="40" w:name="_Hlk191978863"/>
-      <w:commentRangeStart w:id="41"/>
+      <w:bookmarkStart w:id="38" w:name="_Hlk191977091"/>
+      <w:bookmarkStart w:id="39" w:name="_Hlk191978863"/>
+      <w:commentRangeStart w:id="40"/>
       <w:r>
         <w:rPr>
           <w:rFonts w:ascii="Regesto Grotesk" w:hAnsi="Regesto Grotesk" w:cs="Arial"/>
@@ -1439,16 +1437,16 @@
         </w:rPr>
         <w:t>y del Proceso de Atención a las Recomendaciones correspondientes</w:t>
       </w:r>
-      <w:commentRangeEnd w:id="41"/>
+      <w:commentRangeEnd w:id="40"/>
       <w:r>
         <w:rPr>
           <w:rStyle w:val="Refdecomentario"/>
           <w:rFonts w:ascii="Regesto Grotesk" w:eastAsia="Times New Roman" w:hAnsi="Regesto Grotesk" w:cs="Times New Roman"/>
           <w:lang w:val="es-ES_tradnl" w:eastAsia="es-ES"/>
         </w:rPr>
-        <w:commentReference w:id="41"/>
-      </w:r>
-      <w:bookmarkEnd w:id="39"/>
+        <w:commentReference w:id="40"/>
+      </w:r>
+      <w:bookmarkEnd w:id="38"/>
       <w:r>
         <w:rPr>
           <w:rFonts w:ascii="Regesto Grotesk" w:hAnsi="Regesto Grotesk" w:cs="Arial"/>
@@ -1465,8 +1463,8 @@
         </w:rPr>
         <w:t xml:space="preserve"> con el objeto de que en un plazo de 30 (Treinta) días hábiles, solventara, aclarara o manifestara lo que a su derecho conviniera en relación al contenido de </w:t>
       </w:r>
-      <w:bookmarkStart w:id="43" w:name="_Hlk191977105"/>
-      <w:commentRangeStart w:id="44"/>
+      <w:bookmarkStart w:id="42" w:name="_Hlk191977105"/>
+      <w:commentRangeStart w:id="43"/>
       <w:r>
         <w:rPr>
           <w:rFonts w:ascii="Regesto Grotesk" w:eastAsia="Arial" w:hAnsi="Regesto Grotesk" w:cs="Arial"/>
@@ -1484,14 +1482,23 @@
         </w:rPr>
         <w:t>acciones aludidas</w:t>
       </w:r>
-      <w:commentRangeEnd w:id="44"/>
+      <w:commentRangeEnd w:id="43"/>
       <w:r>
         <w:rPr>
           <w:rStyle w:val="Refdecomentario"/>
           <w:rFonts w:ascii="Regesto Grotesk" w:eastAsia="Times New Roman" w:hAnsi="Regesto Grotesk" w:cs="Times New Roman"/>
           <w:lang w:val="es-ES_tradnl" w:eastAsia="es-ES"/>
         </w:rPr>
-        <w:commentReference w:id="44"/>
+        <w:commentReference w:id="43"/>
+      </w:r>
+      <w:commentRangeStart w:id="44"/>
+      <w:r>
+        <w:rPr>
+          <w:rFonts w:ascii="Regesto Grotesk" w:hAnsi="Regesto Grotesk" w:cs="Arial"/>
+          <w:sz w:val="20"/>
+          <w:szCs w:val="20"/>
+        </w:rPr>
+        <w:t xml:space="preserve">; así como, se precisaran las mejoras realizadas y las acciones emprendidas en relación a </w:t>
       </w:r>
       <w:commentRangeStart w:id="45"/>
       <w:r>
@@ -1500,15 +1507,6 @@
           <w:sz w:val="20"/>
           <w:szCs w:val="20"/>
         </w:rPr>
-        <w:t xml:space="preserve">; así como, se precisaran las mejoras realizadas y las acciones emprendidas en relación a </w:t>
-      </w:r>
-      <w:commentRangeStart w:id="46"/>
-      <w:r>
-        <w:rPr>
-          <w:rFonts w:ascii="Regesto Grotesk" w:hAnsi="Regesto Grotesk" w:cs="Arial"/>
-          <w:sz w:val="20"/>
-          <w:szCs w:val="20"/>
-        </w:rPr>
         <w:t xml:space="preserve">las recomendaciones </w:t>
       </w:r>
       <w:r>
@@ -1519,14 +1517,14 @@
         </w:rPr>
         <w:t>determinadas</w:t>
       </w:r>
-      <w:commentRangeEnd w:id="46"/>
+      <w:commentRangeEnd w:id="45"/>
       <w:r>
         <w:rPr>
           <w:rStyle w:val="Refdecomentario"/>
           <w:rFonts w:ascii="Regesto Grotesk" w:eastAsia="Times New Roman" w:hAnsi="Regesto Grotesk" w:cs="Times New Roman"/>
           <w:lang w:val="es-ES_tradnl" w:eastAsia="es-ES"/>
         </w:rPr>
-        <w:commentReference w:id="46"/>
+        <w:commentReference w:id="45"/>
       </w:r>
       <w:r>
         <w:rPr>
@@ -1536,14 +1534,14 @@
         </w:rPr>
         <w:t>, o en su caso, justificara su improcedencia</w:t>
       </w:r>
-      <w:commentRangeEnd w:id="45"/>
+      <w:commentRangeEnd w:id="44"/>
       <w:r>
         <w:rPr>
           <w:rStyle w:val="Refdecomentario"/>
           <w:rFonts w:ascii="Regesto Grotesk" w:eastAsia="Times New Roman" w:hAnsi="Regesto Grotesk" w:cs="Times New Roman"/>
           <w:lang w:val="es-ES_tradnl" w:eastAsia="es-ES"/>
         </w:rPr>
-        <w:commentReference w:id="45"/>
+        <w:commentReference w:id="44"/>
       </w:r>
       <w:r>
         <w:rPr>
@@ -1553,7 +1551,7 @@
         </w:rPr>
         <w:t xml:space="preserve">; plazo que </w:t>
       </w:r>
-      <w:commentRangeStart w:id="47"/>
+      <w:commentRangeStart w:id="46"/>
       <w:r>
         <w:rPr>
           <w:rFonts w:ascii="Regesto Grotesk" w:hAnsi="Regesto Grotesk" w:cs="Arial"/>
@@ -1562,55 +1560,55 @@
         </w:rPr>
         <w:t>XXX</w:t>
       </w:r>
-      <w:commentRangeEnd w:id="47"/>
+      <w:commentRangeEnd w:id="46"/>
       <w:r>
         <w:rPr>
           <w:rStyle w:val="Refdecomentario"/>
           <w:rFonts w:ascii="Regesto Grotesk" w:eastAsia="Times New Roman" w:hAnsi="Regesto Grotesk" w:cs="Times New Roman"/>
           <w:lang w:val="es-ES_tradnl" w:eastAsia="es-ES"/>
         </w:rPr>
+        <w:commentReference w:id="46"/>
+      </w:r>
+      <w:r>
+        <w:rPr>
+          <w:rFonts w:ascii="Regesto Grotesk" w:hAnsi="Regesto Grotesk" w:cs="Arial"/>
+          <w:sz w:val="20"/>
+          <w:szCs w:val="20"/>
+        </w:rPr>
+        <w:t xml:space="preserve"> el día</w:t>
+      </w:r>
+      <w:bookmarkEnd w:id="18"/>
+      <w:bookmarkEnd w:id="39"/>
+      <w:bookmarkEnd w:id="42"/>
+      <w:r>
+        <w:rPr>
+          <w:rFonts w:ascii="Regesto Grotesk" w:hAnsi="Regesto Grotesk" w:cs="Arial"/>
+          <w:iCs/>
+          <w:sz w:val="20"/>
+          <w:szCs w:val="20"/>
+        </w:rPr>
+        <w:t xml:space="preserve"> </w:t>
+      </w:r>
+      <w:commentRangeStart w:id="47"/>
+      <w:r>
+        <w:rPr>
+          <w:rFonts w:ascii="Regesto Grotesk" w:hAnsi="Regesto Grotesk" w:cs="Arial"/>
+          <w:iCs/>
+          <w:sz w:val="20"/>
+          <w:szCs w:val="20"/>
+        </w:rPr>
+        <w:t>XXXX</w:t>
+      </w:r>
+      <w:commentRangeEnd w:id="47"/>
+      <w:r>
+        <w:rPr>
+          <w:rStyle w:val="Refdecomentario"/>
+          <w:rFonts w:ascii="Regesto Grotesk" w:hAnsi="Regesto Grotesk"/>
+        </w:rPr>
         <w:commentReference w:id="47"/>
       </w:r>
-      <w:r>
-        <w:rPr>
-          <w:rFonts w:ascii="Regesto Grotesk" w:hAnsi="Regesto Grotesk" w:cs="Arial"/>
-          <w:sz w:val="20"/>
-          <w:szCs w:val="20"/>
-        </w:rPr>
-        <w:t xml:space="preserve"> el día</w:t>
-      </w:r>
-      <w:bookmarkEnd w:id="18"/>
-      <w:bookmarkEnd w:id="40"/>
-      <w:bookmarkEnd w:id="43"/>
-      <w:r>
-        <w:rPr>
-          <w:rFonts w:ascii="Regesto Grotesk" w:hAnsi="Regesto Grotesk" w:cs="Arial"/>
-          <w:iCs/>
-          <w:sz w:val="20"/>
-          <w:szCs w:val="20"/>
-        </w:rPr>
-        <w:t xml:space="preserve"> </w:t>
-      </w:r>
-      <w:commentRangeStart w:id="48"/>
-      <w:r>
-        <w:rPr>
-          <w:rFonts w:ascii="Regesto Grotesk" w:hAnsi="Regesto Grotesk" w:cs="Arial"/>
-          <w:iCs/>
-          <w:sz w:val="20"/>
-          <w:szCs w:val="20"/>
-        </w:rPr>
-        <w:t>XXXX</w:t>
-      </w:r>
-      <w:commentRangeEnd w:id="48"/>
-      <w:r>
-        <w:rPr>
-          <w:rStyle w:val="Refdecomentario"/>
-          <w:rFonts w:ascii="Regesto Grotesk" w:hAnsi="Regesto Grotesk"/>
-        </w:rPr>
-        <w:commentReference w:id="48"/>
-      </w:r>
+      <w:bookmarkEnd w:id="26"/>
       <w:bookmarkEnd w:id="27"/>
-      <w:bookmarkEnd w:id="28"/>
       <w:r>
         <w:rPr>
           <w:rFonts w:ascii="Regesto Grotesk" w:eastAsia="Arial" w:hAnsi="Regesto Grotesk" w:cs="Arial"/>
@@ -1635,7 +1633,7 @@
           <w:szCs w:val="20"/>
         </w:rPr>
       </w:pPr>
-      <w:bookmarkStart w:id="49" w:name="_Hlk196296290"/>
+      <w:bookmarkStart w:id="48" w:name="_Hlk196296290"/>
       <w:r>
         <w:rPr>
           <w:rFonts w:ascii="Regesto Grotesk" w:hAnsi="Regesto Grotesk" w:cs="Arial"/>
@@ -1674,6 +1672,71 @@
         </w:rPr>
         <w:t xml:space="preserve">fecha </w:t>
       </w:r>
+      <w:commentRangeStart w:id="49"/>
+      <w:r>
+        <w:rPr>
+          <w:rFonts w:ascii="Regesto Grotesk" w:eastAsia="Arial Unicode MS" w:hAnsi="Regesto Grotesk" w:cs="Arial"/>
+          <w:bCs/>
+          <w:sz w:val="20"/>
+          <w:szCs w:val="20"/>
+        </w:rPr>
+        <w:t>XXXXX</w:t>
+      </w:r>
+      <w:commentRangeEnd w:id="49"/>
+      <w:r>
+        <w:rPr>
+          <w:rStyle w:val="Refdecomentario"/>
+          <w:rFonts w:ascii="Regesto Grotesk" w:hAnsi="Regesto Grotesk"/>
+          <w:sz w:val="20"/>
+          <w:szCs w:val="20"/>
+        </w:rPr>
+        <w:commentReference w:id="49"/>
+      </w:r>
+      <w:r>
+        <w:rPr>
+          <w:rFonts w:ascii="Regesto Grotesk" w:eastAsia="Arial Unicode MS" w:hAnsi="Regesto Grotesk" w:cs="Arial"/>
+          <w:bCs/>
+          <w:sz w:val="20"/>
+          <w:szCs w:val="20"/>
+        </w:rPr>
+        <w:t>, se present</w:t>
+      </w:r>
+      <w:r>
+        <w:rPr>
+          <w:rFonts w:ascii="Regesto Grotesk" w:eastAsia="Arial Unicode MS" w:hAnsi="Regesto Grotesk" w:cs="Arial"/>
+          <w:bCs/>
+          <w:sz w:val="20"/>
+          <w:szCs w:val="20"/>
+        </w:rPr>
+        <w:t>ó</w:t>
+      </w:r>
+      <w:r>
+        <w:rPr>
+          <w:rFonts w:ascii="Regesto Grotesk" w:eastAsia="Arial Unicode MS" w:hAnsi="Regesto Grotesk" w:cs="Arial"/>
+          <w:bCs/>
+          <w:sz w:val="20"/>
+          <w:szCs w:val="20"/>
+        </w:rPr>
+        <w:t xml:space="preserve"> ante el Departamento de Oficialía de Partes de este Órgano Superior de Fiscalización del Estado de México, </w:t>
+      </w:r>
+      <w:r>
+        <w:rPr>
+          <w:rFonts w:ascii="Regesto Grotesk" w:eastAsia="Arial Unicode MS" w:hAnsi="Regesto Grotesk" w:cs="Arial"/>
+          <w:bCs/>
+          <w:sz w:val="20"/>
+          <w:szCs w:val="20"/>
+        </w:rPr>
+        <w:t>el</w:t>
+      </w:r>
+      <w:r>
+        <w:rPr>
+          <w:rFonts w:ascii="Regesto Grotesk" w:eastAsia="Arial Unicode MS" w:hAnsi="Regesto Grotesk" w:cs="Arial"/>
+          <w:bCs/>
+          <w:sz w:val="20"/>
+          <w:szCs w:val="20"/>
+        </w:rPr>
+        <w:t xml:space="preserve"> </w:t>
+      </w:r>
       <w:commentRangeStart w:id="50"/>
       <w:r>
         <w:rPr>
@@ -1682,9 +1745,178 @@
           <w:sz w:val="20"/>
           <w:szCs w:val="20"/>
         </w:rPr>
+        <w:t>XXX</w:t>
+      </w:r>
+      <w:commentRangeEnd w:id="50"/>
+      <w:r>
+        <w:rPr>
+          <w:rStyle w:val="Refdecomentario"/>
+          <w:rFonts w:ascii="Regesto Grotesk" w:hAnsi="Regesto Grotesk"/>
+          <w:sz w:val="20"/>
+          <w:szCs w:val="20"/>
+        </w:rPr>
+        <w:commentReference w:id="50"/>
+      </w:r>
+      <w:r>
+        <w:rPr>
+          <w:rFonts w:ascii="Regesto Grotesk" w:eastAsia="Arial Unicode MS" w:hAnsi="Regesto Grotesk" w:cs="Arial"/>
+          <w:bCs/>
+          <w:sz w:val="20"/>
+          <w:szCs w:val="20"/>
+        </w:rPr>
+        <w:t xml:space="preserve"> número </w:t>
+      </w:r>
+      <w:r>
+        <w:rPr>
+          <w:rFonts w:ascii="Regesto Grotesk" w:eastAsia="Arial Unicode MS" w:hAnsi="Regesto Grotesk" w:cs="Arial"/>
+          <w:b/>
+          <w:bCs/>
+          <w:sz w:val="20"/>
+          <w:szCs w:val="20"/>
+        </w:rPr>
+        <w:t xml:space="preserve">XXXX </w:t>
+      </w:r>
+      <w:r>
+        <w:rPr>
+          <w:rFonts w:ascii="Regesto Grotesk" w:eastAsia="Arial Unicode MS" w:hAnsi="Regesto Grotesk" w:cs="Arial"/>
+          <w:bCs/>
+          <w:sz w:val="20"/>
+          <w:szCs w:val="20"/>
+        </w:rPr>
+        <w:t xml:space="preserve">constante de </w:t>
+      </w:r>
+      <w:commentRangeStart w:id="51"/>
+      <w:r>
+        <w:rPr>
+          <w:rFonts w:ascii="Regesto Grotesk" w:eastAsia="Arial Unicode MS" w:hAnsi="Regesto Grotesk" w:cs="Arial"/>
+          <w:bCs/>
+          <w:sz w:val="20"/>
+          <w:szCs w:val="20"/>
+        </w:rPr>
+        <w:t>XXX</w:t>
+      </w:r>
+      <w:commentRangeEnd w:id="51"/>
+      <w:r>
+        <w:rPr>
+          <w:rStyle w:val="Refdecomentario"/>
+          <w:rFonts w:ascii="Regesto Grotesk" w:hAnsi="Regesto Grotesk"/>
+          <w:sz w:val="20"/>
+          <w:szCs w:val="20"/>
+        </w:rPr>
+        <w:commentReference w:id="51"/>
+      </w:r>
+      <w:r>
+        <w:rPr>
+          <w:rFonts w:ascii="Regesto Grotesk" w:eastAsia="Arial Unicode MS" w:hAnsi="Regesto Grotesk" w:cs="Arial"/>
+          <w:bCs/>
+          <w:sz w:val="20"/>
+          <w:szCs w:val="20"/>
+        </w:rPr>
+        <w:t xml:space="preserve"> fojas útiles, </w:t>
+      </w:r>
+      <w:commentRangeStart w:id="52"/>
+      <w:r>
+        <w:rPr>
+          <w:rFonts w:ascii="Regesto Grotesk" w:eastAsia="Arial Unicode MS" w:hAnsi="Regesto Grotesk" w:cs="Arial"/>
+          <w:sz w:val="20"/>
+          <w:szCs w:val="20"/>
+        </w:rPr>
+        <w:t>así como la documentación adjunta</w:t>
+      </w:r>
+      <w:commentRangeEnd w:id="52"/>
+      <w:r>
+        <w:rPr>
+          <w:rStyle w:val="Refdecomentario"/>
+          <w:rFonts w:ascii="Regesto Grotesk" w:eastAsia="Times New Roman" w:hAnsi="Regesto Grotesk" w:cs="Times New Roman"/>
+          <w:sz w:val="20"/>
+          <w:szCs w:val="20"/>
+          <w:lang w:val="es-ES_tradnl" w:eastAsia="es-ES"/>
+        </w:rPr>
+        <w:commentReference w:id="52"/>
+      </w:r>
+      <w:r>
+        <w:rPr>
+          <w:rFonts w:ascii="Regesto Grotesk" w:eastAsia="Arial Unicode MS" w:hAnsi="Regesto Grotesk" w:cs="Arial"/>
+          <w:bCs/>
+          <w:sz w:val="20"/>
+          <w:szCs w:val="20"/>
+        </w:rPr>
+        <w:t xml:space="preserve">; de fecha </w:t>
+      </w:r>
+      <w:commentRangeStart w:id="53"/>
+      <w:r>
+        <w:rPr>
+          <w:rFonts w:ascii="Regesto Grotesk" w:eastAsia="Arial Unicode MS" w:hAnsi="Regesto Grotesk" w:cs="Arial"/>
+          <w:bCs/>
+          <w:sz w:val="20"/>
+          <w:szCs w:val="20"/>
+        </w:rPr>
+        <w:t>XXXXXX</w:t>
+      </w:r>
+      <w:commentRangeEnd w:id="53"/>
+      <w:r>
+        <w:rPr>
+          <w:rStyle w:val="Refdecomentario"/>
+          <w:rFonts w:ascii="Regesto Grotesk" w:hAnsi="Regesto Grotesk"/>
+          <w:sz w:val="20"/>
+          <w:szCs w:val="20"/>
+        </w:rPr>
+        <w:commentReference w:id="53"/>
+      </w:r>
+      <w:r>
+        <w:rPr>
+          <w:rFonts w:ascii="Regesto Grotesk" w:eastAsia="Arial Unicode MS" w:hAnsi="Regesto Grotesk" w:cs="Arial"/>
+          <w:bCs/>
+          <w:sz w:val="20"/>
+          <w:szCs w:val="20"/>
+        </w:rPr>
+        <w:t xml:space="preserve">, signado </w:t>
+      </w:r>
+      <w:r>
+        <w:rPr>
+          <w:rFonts w:ascii="Regesto Grotesk" w:eastAsia="Arial Unicode MS" w:hAnsi="Regesto Grotesk" w:cs="Arial"/>
+          <w:sz w:val="20"/>
+          <w:szCs w:val="20"/>
+        </w:rPr>
+        <w:t xml:space="preserve">por </w:t>
+      </w:r>
+      <w:commentRangeStart w:id="54"/>
+      <w:r>
+        <w:rPr>
+          <w:rFonts w:ascii="Regesto Grotesk" w:eastAsia="Arial Unicode MS" w:hAnsi="Regesto Grotesk" w:cs="Arial"/>
+          <w:sz w:val="20"/>
+          <w:szCs w:val="20"/>
+        </w:rPr>
+        <w:t>XXXXXX</w:t>
+      </w:r>
+      <w:commentRangeEnd w:id="54"/>
+      <w:r>
+        <w:rPr>
+          <w:rStyle w:val="Refdecomentario"/>
+          <w:rFonts w:ascii="Regesto Grotesk" w:hAnsi="Regesto Grotesk"/>
+          <w:sz w:val="20"/>
+          <w:szCs w:val="20"/>
+        </w:rPr>
+        <w:commentReference w:id="54"/>
+      </w:r>
+      <w:r>
+        <w:rPr>
+          <w:rFonts w:ascii="Regesto Grotesk" w:eastAsia="Arial Unicode MS" w:hAnsi="Regesto Grotesk" w:cs="Arial"/>
+          <w:sz w:val="20"/>
+          <w:szCs w:val="20"/>
+        </w:rPr>
+        <w:t xml:space="preserve">, </w:t>
+      </w:r>
+      <w:commentRangeStart w:id="55"/>
+      <w:r>
+        <w:rPr>
+          <w:rFonts w:ascii="Regesto Grotesk" w:eastAsia="Arial Unicode MS" w:hAnsi="Regesto Grotesk" w:cs="Arial"/>
+          <w:sz w:val="20"/>
+          <w:szCs w:val="20"/>
+        </w:rPr>
         <w:t>XXXXX</w:t>
       </w:r>
-      <w:commentRangeEnd w:id="50"/>
+      <w:commentRangeEnd w:id="55"/>
       <w:r>
         <w:rPr>
           <w:rStyle w:val="Refdecomentario"/>
@@ -1692,64 +1924,26 @@
           <w:sz w:val="20"/>
           <w:szCs w:val="20"/>
         </w:rPr>
-        <w:commentReference w:id="50"/>
-      </w:r>
-      <w:r>
-        <w:rPr>
-          <w:rFonts w:ascii="Regesto Grotesk" w:eastAsia="Arial Unicode MS" w:hAnsi="Regesto Grotesk" w:cs="Arial"/>
-          <w:bCs/>
-          <w:sz w:val="20"/>
-          <w:szCs w:val="20"/>
-        </w:rPr>
-        <w:t>, se present</w:t>
-      </w:r>
-      <w:r>
-        <w:rPr>
-          <w:rFonts w:ascii="Regesto Grotesk" w:eastAsia="Arial Unicode MS" w:hAnsi="Regesto Grotesk" w:cs="Arial"/>
-          <w:bCs/>
-          <w:sz w:val="20"/>
-          <w:szCs w:val="20"/>
-        </w:rPr>
-        <w:t>ó</w:t>
-      </w:r>
-      <w:r>
-        <w:rPr>
-          <w:rFonts w:ascii="Regesto Grotesk" w:eastAsia="Arial Unicode MS" w:hAnsi="Regesto Grotesk" w:cs="Arial"/>
-          <w:bCs/>
-          <w:sz w:val="20"/>
-          <w:szCs w:val="20"/>
-        </w:rPr>
-        <w:t xml:space="preserve"> ante el Departamento de Oficialía de Partes de este Órgano Superior de Fiscalización del Estado de México, </w:t>
-      </w:r>
-      <w:r>
-        <w:rPr>
-          <w:rFonts w:ascii="Regesto Grotesk" w:eastAsia="Arial Unicode MS" w:hAnsi="Regesto Grotesk" w:cs="Arial"/>
-          <w:bCs/>
-          <w:sz w:val="20"/>
-          <w:szCs w:val="20"/>
-        </w:rPr>
-        <w:t>el</w:t>
-      </w:r>
-      <w:r>
-        <w:rPr>
-          <w:rFonts w:ascii="Regesto Grotesk" w:eastAsia="Arial Unicode MS" w:hAnsi="Regesto Grotesk" w:cs="Arial"/>
-          <w:bCs/>
-          <w:sz w:val="20"/>
-          <w:szCs w:val="20"/>
-        </w:rPr>
-        <w:t xml:space="preserve"> </w:t>
-      </w:r>
-      <w:commentRangeStart w:id="51"/>
-      <w:r>
-        <w:rPr>
-          <w:rFonts w:ascii="Regesto Grotesk" w:eastAsia="Arial Unicode MS" w:hAnsi="Regesto Grotesk" w:cs="Arial"/>
-          <w:bCs/>
-          <w:sz w:val="20"/>
-          <w:szCs w:val="20"/>
-        </w:rPr>
-        <w:t>XXX</w:t>
-      </w:r>
-      <w:commentRangeEnd w:id="51"/>
+        <w:commentReference w:id="55"/>
+      </w:r>
+      <w:r>
+        <w:rPr>
+          <w:rFonts w:ascii="Regesto Grotesk" w:eastAsia="Arial Unicode MS" w:hAnsi="Regesto Grotesk" w:cs="Arial"/>
+          <w:sz w:val="20"/>
+          <w:szCs w:val="20"/>
+        </w:rPr>
+        <w:t xml:space="preserve">, </w:t>
+      </w:r>
+      <w:commentRangeStart w:id="56"/>
+      <w:r>
+        <w:rPr>
+          <w:rFonts w:ascii="Regesto Grotesk" w:eastAsia="Arial Unicode MS" w:hAnsi="Regesto Grotesk" w:cs="Arial"/>
+          <w:sz w:val="20"/>
+          <w:szCs w:val="20"/>
+        </w:rPr>
+        <w:t>México</w:t>
+      </w:r>
+      <w:commentRangeEnd w:id="56"/>
       <w:r>
         <w:rPr>
           <w:rStyle w:val="Refdecomentario"/>
@@ -1757,47 +1951,42 @@
           <w:sz w:val="20"/>
           <w:szCs w:val="20"/>
         </w:rPr>
-        <w:commentReference w:id="51"/>
-      </w:r>
-      <w:r>
-        <w:rPr>
-          <w:rFonts w:ascii="Regesto Grotesk" w:eastAsia="Arial Unicode MS" w:hAnsi="Regesto Grotesk" w:cs="Arial"/>
-          <w:bCs/>
-          <w:sz w:val="20"/>
-          <w:szCs w:val="20"/>
-        </w:rPr>
-        <w:t xml:space="preserve"> número </w:t>
-      </w:r>
-      <w:r>
-        <w:rPr>
-          <w:rFonts w:ascii="Regesto Grotesk" w:eastAsia="Arial Unicode MS" w:hAnsi="Regesto Grotesk" w:cs="Arial"/>
-          <w:b/>
-          <w:bCs/>
-          <w:sz w:val="20"/>
-          <w:szCs w:val="20"/>
-        </w:rPr>
-        <w:t xml:space="preserve">XXXX </w:t>
-      </w:r>
-      <w:r>
-        <w:rPr>
-          <w:rFonts w:ascii="Regesto Grotesk" w:eastAsia="Arial Unicode MS" w:hAnsi="Regesto Grotesk" w:cs="Arial"/>
-          <w:bCs/>
-          <w:sz w:val="20"/>
-          <w:szCs w:val="20"/>
-        </w:rPr>
-        <w:t xml:space="preserve">constante de </w:t>
-      </w:r>
-      <w:commentRangeStart w:id="52"/>
-      <w:r>
-        <w:rPr>
-          <w:rFonts w:ascii="Regesto Grotesk" w:eastAsia="Arial Unicode MS" w:hAnsi="Regesto Grotesk" w:cs="Arial"/>
-          <w:bCs/>
-          <w:sz w:val="20"/>
-          <w:szCs w:val="20"/>
-        </w:rPr>
-        <w:t>XXX</w:t>
-      </w:r>
-      <w:commentRangeEnd w:id="52"/>
+        <w:commentReference w:id="56"/>
+      </w:r>
+      <w:r>
+        <w:rPr>
+          <w:rFonts w:ascii="Regesto Grotesk" w:eastAsia="Arial Unicode MS" w:hAnsi="Regesto Grotesk" w:cs="Arial"/>
+          <w:sz w:val="20"/>
+          <w:szCs w:val="20"/>
+        </w:rPr>
+        <w:t xml:space="preserve">, </w:t>
+      </w:r>
+      <w:r>
+        <w:rPr>
+          <w:rFonts w:ascii="Regesto Grotesk" w:eastAsia="Arial Unicode MS" w:hAnsi="Regesto Grotesk" w:cs="Arial"/>
+          <w:sz w:val="20"/>
+          <w:szCs w:val="20"/>
+        </w:rPr>
+        <w:t xml:space="preserve">durante la </w:t>
+      </w:r>
+      <w:r>
+        <w:rPr>
+          <w:rFonts w:ascii="Regesto Grotesk" w:eastAsia="Arial Unicode MS" w:hAnsi="Regesto Grotesk" w:cs="Arial"/>
+          <w:sz w:val="20"/>
+          <w:szCs w:val="20"/>
+        </w:rPr>
+        <w:t xml:space="preserve">administración </w:t>
+      </w:r>
+      <w:commentRangeStart w:id="57"/>
+      <w:r>
+        <w:rPr>
+          <w:rFonts w:ascii="Regesto Grotesk" w:eastAsia="Arial Unicode MS" w:hAnsi="Regesto Grotesk" w:cs="Arial"/>
+          <w:sz w:val="20"/>
+          <w:szCs w:val="20"/>
+        </w:rPr>
+        <w:t>XXXX</w:t>
+      </w:r>
+      <w:commentRangeEnd w:id="57"/>
       <w:r>
         <w:rPr>
           <w:rStyle w:val="Refdecomentario"/>
@@ -1805,202 +1994,11 @@
           <w:sz w:val="20"/>
           <w:szCs w:val="20"/>
         </w:rPr>
-        <w:commentReference w:id="52"/>
-      </w:r>
-      <w:r>
-        <w:rPr>
-          <w:rFonts w:ascii="Regesto Grotesk" w:eastAsia="Arial Unicode MS" w:hAnsi="Regesto Grotesk" w:cs="Arial"/>
-          <w:bCs/>
-          <w:sz w:val="20"/>
-          <w:szCs w:val="20"/>
-        </w:rPr>
-        <w:t xml:space="preserve"> fojas útiles, </w:t>
-      </w:r>
-      <w:commentRangeStart w:id="53"/>
-      <w:r>
-        <w:rPr>
-          <w:rFonts w:ascii="Regesto Grotesk" w:eastAsia="Arial Unicode MS" w:hAnsi="Regesto Grotesk" w:cs="Arial"/>
-          <w:sz w:val="20"/>
-          <w:szCs w:val="20"/>
-        </w:rPr>
-        <w:t>así como la documentación adjunta</w:t>
-      </w:r>
-      <w:commentRangeEnd w:id="53"/>
-      <w:r>
-        <w:rPr>
-          <w:rStyle w:val="Refdecomentario"/>
-          <w:rFonts w:ascii="Regesto Grotesk" w:eastAsia="Times New Roman" w:hAnsi="Regesto Grotesk" w:cs="Times New Roman"/>
-          <w:sz w:val="20"/>
-          <w:szCs w:val="20"/>
-          <w:lang w:val="es-ES_tradnl" w:eastAsia="es-ES"/>
-        </w:rPr>
-        <w:commentReference w:id="53"/>
-      </w:r>
-      <w:r>
-        <w:rPr>
-          <w:rFonts w:ascii="Regesto Grotesk" w:eastAsia="Arial Unicode MS" w:hAnsi="Regesto Grotesk" w:cs="Arial"/>
-          <w:bCs/>
-          <w:sz w:val="20"/>
-          <w:szCs w:val="20"/>
-        </w:rPr>
-        <w:t xml:space="preserve">; de fecha </w:t>
-      </w:r>
-      <w:commentRangeStart w:id="54"/>
-      <w:r>
-        <w:rPr>
-          <w:rFonts w:ascii="Regesto Grotesk" w:eastAsia="Arial Unicode MS" w:hAnsi="Regesto Grotesk" w:cs="Arial"/>
-          <w:bCs/>
-          <w:sz w:val="20"/>
-          <w:szCs w:val="20"/>
-        </w:rPr>
-        <w:t>XXXXXX</w:t>
-      </w:r>
-      <w:commentRangeEnd w:id="54"/>
-      <w:r>
-        <w:rPr>
-          <w:rStyle w:val="Refdecomentario"/>
-          <w:rFonts w:ascii="Regesto Grotesk" w:hAnsi="Regesto Grotesk"/>
-          <w:sz w:val="20"/>
-          <w:szCs w:val="20"/>
-        </w:rPr>
-        <w:commentReference w:id="54"/>
-      </w:r>
-      <w:r>
-        <w:rPr>
-          <w:rFonts w:ascii="Regesto Grotesk" w:eastAsia="Arial Unicode MS" w:hAnsi="Regesto Grotesk" w:cs="Arial"/>
-          <w:bCs/>
-          <w:sz w:val="20"/>
-          <w:szCs w:val="20"/>
-        </w:rPr>
-        <w:t xml:space="preserve">, signado </w:t>
-      </w:r>
-      <w:r>
-        <w:rPr>
-          <w:rFonts w:ascii="Regesto Grotesk" w:eastAsia="Arial Unicode MS" w:hAnsi="Regesto Grotesk" w:cs="Arial"/>
-          <w:sz w:val="20"/>
-          <w:szCs w:val="20"/>
-        </w:rPr>
-        <w:t xml:space="preserve">por </w:t>
-      </w:r>
-      <w:commentRangeStart w:id="55"/>
-      <w:r>
-        <w:rPr>
-          <w:rFonts w:ascii="Regesto Grotesk" w:eastAsia="Arial Unicode MS" w:hAnsi="Regesto Grotesk" w:cs="Arial"/>
-          <w:sz w:val="20"/>
-          <w:szCs w:val="20"/>
-        </w:rPr>
-        <w:t>XXXXXX</w:t>
-      </w:r>
-      <w:commentRangeEnd w:id="55"/>
-      <w:r>
-        <w:rPr>
-          <w:rStyle w:val="Refdecomentario"/>
-          <w:rFonts w:ascii="Regesto Grotesk" w:hAnsi="Regesto Grotesk"/>
-          <w:sz w:val="20"/>
-          <w:szCs w:val="20"/>
-        </w:rPr>
-        <w:commentReference w:id="55"/>
-      </w:r>
-      <w:r>
-        <w:rPr>
-          <w:rFonts w:ascii="Regesto Grotesk" w:eastAsia="Arial Unicode MS" w:hAnsi="Regesto Grotesk" w:cs="Arial"/>
-          <w:sz w:val="20"/>
-          <w:szCs w:val="20"/>
-        </w:rPr>
-        <w:t xml:space="preserve">, </w:t>
-      </w:r>
-      <w:commentRangeStart w:id="56"/>
-      <w:r>
-        <w:rPr>
-          <w:rFonts w:ascii="Regesto Grotesk" w:eastAsia="Arial Unicode MS" w:hAnsi="Regesto Grotesk" w:cs="Arial"/>
-          <w:sz w:val="20"/>
-          <w:szCs w:val="20"/>
-        </w:rPr>
-        <w:t>XXXXX</w:t>
-      </w:r>
-      <w:commentRangeEnd w:id="56"/>
-      <w:r>
-        <w:rPr>
-          <w:rStyle w:val="Refdecomentario"/>
-          <w:rFonts w:ascii="Regesto Grotesk" w:hAnsi="Regesto Grotesk"/>
-          <w:sz w:val="20"/>
-          <w:szCs w:val="20"/>
-        </w:rPr>
-        <w:commentReference w:id="56"/>
-      </w:r>
-      <w:r>
-        <w:rPr>
-          <w:rFonts w:ascii="Regesto Grotesk" w:eastAsia="Arial Unicode MS" w:hAnsi="Regesto Grotesk" w:cs="Arial"/>
-          <w:sz w:val="20"/>
-          <w:szCs w:val="20"/>
-        </w:rPr>
-        <w:t xml:space="preserve">, </w:t>
-      </w:r>
-      <w:commentRangeStart w:id="57"/>
-      <w:r>
-        <w:rPr>
-          <w:rFonts w:ascii="Regesto Grotesk" w:eastAsia="Arial Unicode MS" w:hAnsi="Regesto Grotesk" w:cs="Arial"/>
-          <w:sz w:val="20"/>
-          <w:szCs w:val="20"/>
-        </w:rPr>
-        <w:t>México</w:t>
-      </w:r>
-      <w:commentRangeEnd w:id="57"/>
-      <w:r>
-        <w:rPr>
-          <w:rStyle w:val="Refdecomentario"/>
-          <w:rFonts w:ascii="Regesto Grotesk" w:hAnsi="Regesto Grotesk"/>
-          <w:sz w:val="20"/>
-          <w:szCs w:val="20"/>
-        </w:rPr>
         <w:commentReference w:id="57"/>
       </w:r>
       <w:r>
         <w:rPr>
           <w:rFonts w:ascii="Regesto Grotesk" w:eastAsia="Arial Unicode MS" w:hAnsi="Regesto Grotesk" w:cs="Arial"/>
-          <w:sz w:val="20"/>
-          <w:szCs w:val="20"/>
-        </w:rPr>
-        <w:t xml:space="preserve">, </w:t>
-      </w:r>
-      <w:r>
-        <w:rPr>
-          <w:rFonts w:ascii="Regesto Grotesk" w:eastAsia="Arial Unicode MS" w:hAnsi="Regesto Grotesk" w:cs="Arial"/>
-          <w:sz w:val="20"/>
-          <w:szCs w:val="20"/>
-        </w:rPr>
-        <w:t xml:space="preserve">durante la </w:t>
-      </w:r>
-      <w:r>
-        <w:rPr>
-          <w:rFonts w:ascii="Regesto Grotesk" w:eastAsia="Arial Unicode MS" w:hAnsi="Regesto Grotesk" w:cs="Arial"/>
-          <w:sz w:val="20"/>
-          <w:szCs w:val="20"/>
-        </w:rPr>
-        <w:t xml:space="preserve">administración </w:t>
-      </w:r>
-      <w:commentRangeStart w:id="58"/>
-      <w:r>
-        <w:rPr>
-          <w:rFonts w:ascii="Regesto Grotesk" w:eastAsia="Arial Unicode MS" w:hAnsi="Regesto Grotesk" w:cs="Arial"/>
-          <w:sz w:val="20"/>
-          <w:szCs w:val="20"/>
-        </w:rPr>
-        <w:t>XXXX</w:t>
-      </w:r>
-      <w:commentRangeEnd w:id="58"/>
-      <w:r>
-        <w:rPr>
-          <w:rStyle w:val="Refdecomentario"/>
-          <w:rFonts w:ascii="Regesto Grotesk" w:hAnsi="Regesto Grotesk"/>
-          <w:sz w:val="20"/>
-          <w:szCs w:val="20"/>
-        </w:rPr>
-        <w:commentReference w:id="58"/>
-      </w:r>
-      <w:r>
-        <w:rPr>
-          <w:rFonts w:ascii="Regesto Grotesk" w:eastAsia="Arial Unicode MS" w:hAnsi="Regesto Grotesk" w:cs="Arial"/>
           <w:bCs/>
           <w:sz w:val="20"/>
           <w:szCs w:val="20"/>
@@ -2025,7 +2023,7 @@
         </w:rPr>
         <w:t xml:space="preserve"> cual, se le registró en el Sistema de Gestión de Correspondencia con el folio transcrito en el proemio</w:t>
       </w:r>
-      <w:bookmarkEnd w:id="49"/>
+      <w:bookmarkEnd w:id="48"/>
       <w:r>
         <w:rPr>
           <w:rFonts w:ascii="Regesto Grotesk" w:eastAsia="Arial Unicode MS" w:hAnsi="Regesto Grotesk" w:cs="Arial"/>
@@ -2120,8 +2118,8 @@
         </w:rPr>
         <w:t xml:space="preserve"> </w:t>
       </w:r>
-      <w:bookmarkStart w:id="59" w:name="_Hlk193798944"/>
-      <w:bookmarkStart w:id="60" w:name="_Hlk196296297"/>
+      <w:bookmarkStart w:id="58" w:name="_Hlk193798944"/>
+      <w:bookmarkStart w:id="59" w:name="_Hlk196296297"/>
       <w:r>
         <w:rPr>
           <w:rFonts w:ascii="Regesto Grotesk" w:eastAsia="Arial Unicode MS" w:hAnsi="Regesto Grotesk" w:cs="Arial"/>
@@ -2131,7 +2129,7 @@
         </w:rPr>
         <w:t xml:space="preserve">Téngase por </w:t>
       </w:r>
-      <w:commentRangeStart w:id="61"/>
+      <w:commentRangeStart w:id="60"/>
       <w:r>
         <w:rPr>
           <w:rFonts w:ascii="Regesto Grotesk" w:eastAsia="Arial Unicode MS" w:hAnsi="Regesto Grotesk" w:cs="Arial"/>
@@ -2141,129 +2139,173 @@
         </w:rPr>
         <w:t>presentado</w:t>
       </w:r>
-      <w:commentRangeEnd w:id="61"/>
+      <w:commentRangeEnd w:id="60"/>
       <w:r>
         <w:rPr>
           <w:rStyle w:val="Refdecomentario"/>
           <w:rFonts w:ascii="Times New Roman" w:eastAsia="Times New Roman" w:hAnsi="Times New Roman" w:cs="Times New Roman"/>
           <w:lang w:val="es-ES_tradnl" w:eastAsia="es-ES"/>
         </w:rPr>
+        <w:commentReference w:id="60"/>
+      </w:r>
+      <w:r>
+        <w:rPr>
+          <w:rFonts w:ascii="Regesto Grotesk" w:eastAsia="Arial Unicode MS" w:hAnsi="Regesto Grotesk" w:cs="Arial"/>
+          <w:b/>
+          <w:sz w:val="20"/>
+          <w:szCs w:val="20"/>
+        </w:rPr>
+        <w:t xml:space="preserve"> </w:t>
+      </w:r>
+      <w:r>
+        <w:rPr>
+          <w:rFonts w:ascii="Regesto Grotesk" w:hAnsi="Regesto Grotesk" w:cs="Arial"/>
+          <w:sz w:val="20"/>
+          <w:szCs w:val="20"/>
+        </w:rPr>
+        <w:t xml:space="preserve">a </w:t>
+      </w:r>
+      <w:commentRangeStart w:id="61"/>
+      <w:r>
+        <w:rPr>
+          <w:rFonts w:ascii="Regesto Grotesk" w:eastAsia="Arial Unicode MS" w:hAnsi="Regesto Grotesk" w:cs="Arial"/>
+          <w:sz w:val="20"/>
+          <w:szCs w:val="20"/>
+        </w:rPr>
+        <w:t>XXXXXX</w:t>
+      </w:r>
+      <w:commentRangeEnd w:id="61"/>
+      <w:r>
+        <w:rPr>
+          <w:rStyle w:val="Refdecomentario"/>
+          <w:rFonts w:ascii="Regesto Grotesk" w:hAnsi="Regesto Grotesk"/>
+          <w:sz w:val="20"/>
+          <w:szCs w:val="20"/>
+        </w:rPr>
         <w:commentReference w:id="61"/>
       </w:r>
       <w:r>
         <w:rPr>
           <w:rFonts w:ascii="Regesto Grotesk" w:eastAsia="Arial Unicode MS" w:hAnsi="Regesto Grotesk" w:cs="Arial"/>
-          <w:b/>
+          <w:sz w:val="20"/>
+          <w:szCs w:val="20"/>
+        </w:rPr>
+        <w:t xml:space="preserve">, </w:t>
+      </w:r>
+      <w:commentRangeStart w:id="62"/>
+      <w:r>
+        <w:rPr>
+          <w:rFonts w:ascii="Regesto Grotesk" w:eastAsia="Arial Unicode MS" w:hAnsi="Regesto Grotesk" w:cs="Arial"/>
+          <w:sz w:val="20"/>
+          <w:szCs w:val="20"/>
+        </w:rPr>
+        <w:t>XXXXX</w:t>
+      </w:r>
+      <w:commentRangeEnd w:id="62"/>
+      <w:r>
+        <w:rPr>
+          <w:rStyle w:val="Refdecomentario"/>
+          <w:rFonts w:ascii="Regesto Grotesk" w:hAnsi="Regesto Grotesk"/>
+          <w:sz w:val="20"/>
+          <w:szCs w:val="20"/>
+        </w:rPr>
+        <w:commentReference w:id="62"/>
+      </w:r>
+      <w:r>
+        <w:rPr>
+          <w:rFonts w:ascii="Regesto Grotesk" w:eastAsia="Arial Unicode MS" w:hAnsi="Regesto Grotesk" w:cs="Arial"/>
+          <w:sz w:val="20"/>
+          <w:szCs w:val="20"/>
+        </w:rPr>
+        <w:t xml:space="preserve">, </w:t>
+      </w:r>
+      <w:commentRangeStart w:id="63"/>
+      <w:r>
+        <w:rPr>
+          <w:rFonts w:ascii="Regesto Grotesk" w:eastAsia="Arial Unicode MS" w:hAnsi="Regesto Grotesk" w:cs="Arial"/>
+          <w:sz w:val="20"/>
+          <w:szCs w:val="20"/>
+        </w:rPr>
+        <w:t>México</w:t>
+      </w:r>
+      <w:commentRangeEnd w:id="63"/>
+      <w:r>
+        <w:rPr>
+          <w:rStyle w:val="Refdecomentario"/>
+          <w:rFonts w:ascii="Regesto Grotesk" w:hAnsi="Regesto Grotesk"/>
+          <w:sz w:val="20"/>
+          <w:szCs w:val="20"/>
+        </w:rPr>
+        <w:commentReference w:id="63"/>
+      </w:r>
+      <w:r>
+        <w:rPr>
+          <w:rFonts w:ascii="Regesto Grotesk" w:eastAsia="Arial Unicode MS" w:hAnsi="Regesto Grotesk" w:cs="Arial"/>
+          <w:sz w:val="20"/>
+          <w:szCs w:val="20"/>
+        </w:rPr>
+        <w:t xml:space="preserve">, </w:t>
+      </w:r>
+      <w:r>
+        <w:rPr>
+          <w:rFonts w:ascii="Regesto Grotesk" w:eastAsia="Arial Unicode MS" w:hAnsi="Regesto Grotesk" w:cs="Arial"/>
+          <w:sz w:val="20"/>
+          <w:szCs w:val="20"/>
+        </w:rPr>
+        <w:t xml:space="preserve">durante la </w:t>
+      </w:r>
+      <w:r>
+        <w:rPr>
+          <w:rFonts w:ascii="Regesto Grotesk" w:eastAsia="Arial Unicode MS" w:hAnsi="Regesto Grotesk" w:cs="Arial"/>
+          <w:sz w:val="20"/>
+          <w:szCs w:val="20"/>
+        </w:rPr>
+        <w:t xml:space="preserve">administración </w:t>
+      </w:r>
+      <w:commentRangeStart w:id="64"/>
+      <w:r>
+        <w:rPr>
+          <w:rFonts w:ascii="Regesto Grotesk" w:eastAsia="Arial Unicode MS" w:hAnsi="Regesto Grotesk" w:cs="Arial"/>
+          <w:sz w:val="20"/>
+          <w:szCs w:val="20"/>
+        </w:rPr>
+        <w:t>XXXX</w:t>
+      </w:r>
+      <w:commentRangeEnd w:id="64"/>
+      <w:r>
+        <w:rPr>
+          <w:rStyle w:val="Refdecomentario"/>
+          <w:rFonts w:ascii="Regesto Grotesk" w:hAnsi="Regesto Grotesk"/>
+          <w:sz w:val="20"/>
+          <w:szCs w:val="20"/>
+        </w:rPr>
+        <w:commentReference w:id="64"/>
+      </w:r>
+      <w:r>
+        <w:rPr>
+          <w:rFonts w:ascii="Regesto Grotesk" w:eastAsia="Arial Unicode MS" w:hAnsi="Regesto Grotesk" w:cs="Arial"/>
+          <w:sz w:val="20"/>
+          <w:szCs w:val="20"/>
+        </w:rPr>
+        <w:t xml:space="preserve">, con </w:t>
+      </w:r>
+      <w:r>
+        <w:rPr>
+          <w:rFonts w:ascii="Regesto Grotesk" w:eastAsia="Arial Unicode MS" w:hAnsi="Regesto Grotesk" w:cs="Arial"/>
+          <w:bCs/>
+          <w:sz w:val="20"/>
+          <w:szCs w:val="20"/>
+        </w:rPr>
+        <w:t>el</w:t>
+      </w:r>
+      <w:r>
+        <w:rPr>
+          <w:rFonts w:ascii="Regesto Grotesk" w:eastAsia="Arial Unicode MS" w:hAnsi="Regesto Grotesk" w:cs="Arial"/>
           <w:sz w:val="20"/>
           <w:szCs w:val="20"/>
         </w:rPr>
         <w:t xml:space="preserve"> </w:t>
       </w:r>
-      <w:r>
-        <w:rPr>
-          <w:rFonts w:ascii="Regesto Grotesk" w:hAnsi="Regesto Grotesk" w:cs="Arial"/>
-          <w:sz w:val="20"/>
-          <w:szCs w:val="20"/>
-        </w:rPr>
-        <w:t xml:space="preserve">a </w:t>
-      </w:r>
-      <w:commentRangeStart w:id="62"/>
-      <w:r>
-        <w:rPr>
-          <w:rFonts w:ascii="Regesto Grotesk" w:eastAsia="Arial Unicode MS" w:hAnsi="Regesto Grotesk" w:cs="Arial"/>
-          <w:sz w:val="20"/>
-          <w:szCs w:val="20"/>
-        </w:rPr>
-        <w:t>XXXXXX</w:t>
-      </w:r>
-      <w:commentRangeEnd w:id="62"/>
-      <w:r>
-        <w:rPr>
-          <w:rStyle w:val="Refdecomentario"/>
-          <w:rFonts w:ascii="Regesto Grotesk" w:hAnsi="Regesto Grotesk"/>
-          <w:sz w:val="20"/>
-          <w:szCs w:val="20"/>
-        </w:rPr>
-        <w:commentReference w:id="62"/>
-      </w:r>
-      <w:r>
-        <w:rPr>
-          <w:rFonts w:ascii="Regesto Grotesk" w:eastAsia="Arial Unicode MS" w:hAnsi="Regesto Grotesk" w:cs="Arial"/>
-          <w:sz w:val="20"/>
-          <w:szCs w:val="20"/>
-        </w:rPr>
-        <w:t xml:space="preserve">, </w:t>
-      </w:r>
-      <w:commentRangeStart w:id="63"/>
-      <w:r>
-        <w:rPr>
-          <w:rFonts w:ascii="Regesto Grotesk" w:eastAsia="Arial Unicode MS" w:hAnsi="Regesto Grotesk" w:cs="Arial"/>
-          <w:sz w:val="20"/>
-          <w:szCs w:val="20"/>
-        </w:rPr>
-        <w:t>XXXXX</w:t>
-      </w:r>
-      <w:commentRangeEnd w:id="63"/>
-      <w:r>
-        <w:rPr>
-          <w:rStyle w:val="Refdecomentario"/>
-          <w:rFonts w:ascii="Regesto Grotesk" w:hAnsi="Regesto Grotesk"/>
-          <w:sz w:val="20"/>
-          <w:szCs w:val="20"/>
-        </w:rPr>
-        <w:commentReference w:id="63"/>
-      </w:r>
-      <w:r>
-        <w:rPr>
-          <w:rFonts w:ascii="Regesto Grotesk" w:eastAsia="Arial Unicode MS" w:hAnsi="Regesto Grotesk" w:cs="Arial"/>
-          <w:sz w:val="20"/>
-          <w:szCs w:val="20"/>
-        </w:rPr>
-        <w:t xml:space="preserve">, </w:t>
-      </w:r>
-      <w:commentRangeStart w:id="64"/>
-      <w:r>
-        <w:rPr>
-          <w:rFonts w:ascii="Regesto Grotesk" w:eastAsia="Arial Unicode MS" w:hAnsi="Regesto Grotesk" w:cs="Arial"/>
-          <w:sz w:val="20"/>
-          <w:szCs w:val="20"/>
-        </w:rPr>
-        <w:t>México</w:t>
-      </w:r>
-      <w:commentRangeEnd w:id="64"/>
-      <w:r>
-        <w:rPr>
-          <w:rStyle w:val="Refdecomentario"/>
-          <w:rFonts w:ascii="Regesto Grotesk" w:hAnsi="Regesto Grotesk"/>
-          <w:sz w:val="20"/>
-          <w:szCs w:val="20"/>
-        </w:rPr>
-        <w:commentReference w:id="64"/>
-      </w:r>
-      <w:r>
-        <w:rPr>
-          <w:rFonts w:ascii="Regesto Grotesk" w:eastAsia="Arial Unicode MS" w:hAnsi="Regesto Grotesk" w:cs="Arial"/>
-          <w:sz w:val="20"/>
-          <w:szCs w:val="20"/>
-        </w:rPr>
-        <w:t xml:space="preserve">, </w:t>
-      </w:r>
-      <w:r>
-        <w:rPr>
-          <w:rFonts w:ascii="Regesto Grotesk" w:eastAsia="Arial Unicode MS" w:hAnsi="Regesto Grotesk" w:cs="Arial"/>
-          <w:sz w:val="20"/>
-          <w:szCs w:val="20"/>
-        </w:rPr>
-        <w:t xml:space="preserve">durante la </w:t>
-      </w:r>
-      <w:r>
-        <w:rPr>
-          <w:rFonts w:ascii="Regesto Grotesk" w:eastAsia="Arial Unicode MS" w:hAnsi="Regesto Grotesk" w:cs="Arial"/>
-          <w:sz w:val="20"/>
-          <w:szCs w:val="20"/>
-        </w:rPr>
-        <w:t xml:space="preserve">administración </w:t>
-      </w:r>
       <w:commentRangeStart w:id="65"/>
       <w:r>
         <w:rPr>
@@ -2271,60 +2313,16 @@
           <w:sz w:val="20"/>
           <w:szCs w:val="20"/>
         </w:rPr>
-        <w:t>XXXX</w:t>
+        <w:t>XXX</w:t>
       </w:r>
       <w:commentRangeEnd w:id="65"/>
-      <w:r>
-        <w:rPr>
-          <w:rStyle w:val="Refdecomentario"/>
-          <w:rFonts w:ascii="Regesto Grotesk" w:hAnsi="Regesto Grotesk"/>
-          <w:sz w:val="20"/>
-          <w:szCs w:val="20"/>
-        </w:rPr>
-        <w:commentReference w:id="65"/>
-      </w:r>
-      <w:r>
-        <w:rPr>
-          <w:rFonts w:ascii="Regesto Grotesk" w:eastAsia="Arial Unicode MS" w:hAnsi="Regesto Grotesk" w:cs="Arial"/>
-          <w:sz w:val="20"/>
-          <w:szCs w:val="20"/>
-        </w:rPr>
-        <w:t xml:space="preserve">, con </w:t>
-      </w:r>
-      <w:r>
-        <w:rPr>
-          <w:rFonts w:ascii="Regesto Grotesk" w:eastAsia="Arial Unicode MS" w:hAnsi="Regesto Grotesk" w:cs="Arial"/>
-          <w:bCs/>
-          <w:sz w:val="20"/>
-          <w:szCs w:val="20"/>
-        </w:rPr>
-        <w:t>el</w:t>
-      </w:r>
-      <w:r>
-        <w:rPr>
-          <w:rFonts w:ascii="Regesto Grotesk" w:eastAsia="Arial Unicode MS" w:hAnsi="Regesto Grotesk" w:cs="Arial"/>
-          <w:sz w:val="20"/>
-          <w:szCs w:val="20"/>
-        </w:rPr>
-        <w:t xml:space="preserve"> </w:t>
-      </w:r>
-      <w:commentRangeStart w:id="66"/>
-      <w:r>
-        <w:rPr>
-          <w:rFonts w:ascii="Regesto Grotesk" w:eastAsia="Arial Unicode MS" w:hAnsi="Regesto Grotesk" w:cs="Arial"/>
-          <w:sz w:val="20"/>
-          <w:szCs w:val="20"/>
-        </w:rPr>
-        <w:t>XXX</w:t>
-      </w:r>
-      <w:commentRangeEnd w:id="66"/>
       <w:r>
         <w:rPr>
           <w:rStyle w:val="Refdecomentario"/>
           <w:rFonts w:ascii="Regesto Grotesk" w:eastAsia="Times New Roman" w:hAnsi="Regesto Grotesk" w:cs="Times New Roman"/>
           <w:lang w:val="es-ES_tradnl" w:eastAsia="es-ES"/>
         </w:rPr>
-        <w:commentReference w:id="66"/>
+        <w:commentReference w:id="65"/>
       </w:r>
       <w:r>
         <w:rPr>
@@ -2350,7 +2348,7 @@
         </w:rPr>
         <w:t>cuenta</w:t>
       </w:r>
-      <w:bookmarkEnd w:id="59"/>
+      <w:bookmarkEnd w:id="58"/>
       <w:r>
         <w:rPr>
           <w:rFonts w:ascii="Regesto Grotesk" w:eastAsia="Arial Unicode MS" w:hAnsi="Regesto Grotesk" w:cs="Arial"/>
@@ -2359,7 +2357,7 @@
         </w:rPr>
         <w:t xml:space="preserve"> </w:t>
       </w:r>
-      <w:commentRangeStart w:id="67"/>
+      <w:commentRangeStart w:id="66"/>
       <w:r>
         <w:rPr>
           <w:rFonts w:ascii="Regesto Grotesk" w:eastAsia="Arial Unicode MS" w:hAnsi="Regesto Grotesk" w:cs="Arial"/>
@@ -2392,16 +2390,16 @@
         </w:rPr>
         <w:t>documentación adjunta</w:t>
       </w:r>
-      <w:commentRangeEnd w:id="67"/>
+      <w:commentRangeEnd w:id="66"/>
       <w:r>
         <w:rPr>
           <w:rStyle w:val="Refdecomentario"/>
           <w:rFonts w:ascii="Times New Roman" w:eastAsia="Times New Roman" w:hAnsi="Times New Roman" w:cs="Times New Roman"/>
           <w:lang w:val="es-ES_tradnl" w:eastAsia="es-ES"/>
         </w:rPr>
-        <w:commentReference w:id="67"/>
-      </w:r>
-      <w:bookmarkEnd w:id="60"/>
+        <w:commentReference w:id="66"/>
+      </w:r>
+      <w:bookmarkEnd w:id="59"/>
       <w:r>
         <w:rPr>
           <w:rFonts w:ascii="Regesto Grotesk" w:eastAsia="Arial Unicode MS" w:hAnsi="Regesto Grotesk" w:cs="Arial"/>
@@ -2425,7 +2423,7 @@
           <w:szCs w:val="20"/>
         </w:rPr>
       </w:pPr>
-      <w:bookmarkStart w:id="68" w:name="_Hlk196296719"/>
+      <w:bookmarkStart w:id="67" w:name="_Hlk196296719"/>
       <w:r>
         <w:rPr>
           <w:rFonts w:ascii="Regesto Grotesk" w:eastAsia="Arial Unicode MS" w:hAnsi="Regesto Grotesk" w:cs="Arial"/>
@@ -2435,7 +2433,7 @@
         </w:rPr>
         <w:t xml:space="preserve">SEGUNDO. </w:t>
       </w:r>
-      <w:bookmarkStart w:id="69" w:name="_Hlk193798955"/>
+      <w:bookmarkStart w:id="68" w:name="_Hlk193798955"/>
       <w:r>
         <w:rPr>
           <w:rFonts w:ascii="Regesto Grotesk" w:hAnsi="Regesto Grotesk" w:cs="Arial"/>
@@ -2468,41 +2466,43 @@
         </w:rPr>
         <w:t xml:space="preserve"> Acuerdo</w:t>
       </w:r>
+      <w:bookmarkEnd w:id="68"/>
+      <w:r>
+        <w:rPr>
+          <w:rFonts w:ascii="Regesto Grotesk" w:hAnsi="Regesto Grotesk" w:cs="Arial"/>
+          <w:sz w:val="20"/>
+          <w:szCs w:val="20"/>
+        </w:rPr>
+        <w:t xml:space="preserve">, el plazo </w:t>
+      </w:r>
+      <w:bookmarkStart w:id="69" w:name="_Hlk193794399"/>
+      <w:r>
+        <w:rPr>
+          <w:rFonts w:ascii="Regesto Grotesk" w:hAnsi="Regesto Grotesk" w:cs="Arial"/>
+          <w:sz w:val="20"/>
+          <w:szCs w:val="20"/>
+        </w:rPr>
+        <w:t xml:space="preserve">otorgado a la entidad fiscalizada para que presentara los elementos, documentos y datos fehacientes tendientes a aclarar, solventar o bien para que manifestara lo que a su derecho conviniera en relación </w:t>
+      </w:r>
+      <w:r>
+        <w:rPr>
+          <w:rFonts w:ascii="Regesto Grotesk" w:eastAsia="Arial" w:hAnsi="Regesto Grotesk" w:cs="Arial"/>
+          <w:sz w:val="20"/>
+          <w:szCs w:val="20"/>
+        </w:rPr>
+        <w:t xml:space="preserve">al contenido de las </w:t>
+      </w:r>
+      <w:r>
+        <w:rPr>
+          <w:rFonts w:ascii="Regesto Grotesk" w:hAnsi="Regesto Grotesk" w:cs="Arial"/>
+          <w:iCs/>
+          <w:sz w:val="20"/>
+          <w:szCs w:val="20"/>
+        </w:rPr>
+        <w:t xml:space="preserve">acciones aludidas </w:t>
+      </w:r>
+      <w:bookmarkStart w:id="70" w:name="_GoBack"/>
       <w:bookmarkEnd w:id="69"/>
-      <w:r>
-        <w:rPr>
-          <w:rFonts w:ascii="Regesto Grotesk" w:hAnsi="Regesto Grotesk" w:cs="Arial"/>
-          <w:sz w:val="20"/>
-          <w:szCs w:val="20"/>
-        </w:rPr>
-        <w:t xml:space="preserve">, el plazo </w:t>
-      </w:r>
-      <w:bookmarkStart w:id="70" w:name="_Hlk193794399"/>
-      <w:r>
-        <w:rPr>
-          <w:rFonts w:ascii="Regesto Grotesk" w:hAnsi="Regesto Grotesk" w:cs="Arial"/>
-          <w:sz w:val="20"/>
-          <w:szCs w:val="20"/>
-        </w:rPr>
-        <w:t xml:space="preserve">otorgado a la entidad fiscalizada para que presentara los elementos, documentos y datos fehacientes tendientes a aclarar, solventar o bien para que manifestara lo que a su derecho conviniera en relación </w:t>
-      </w:r>
-      <w:r>
-        <w:rPr>
-          <w:rFonts w:ascii="Regesto Grotesk" w:eastAsia="Arial" w:hAnsi="Regesto Grotesk" w:cs="Arial"/>
-          <w:sz w:val="20"/>
-          <w:szCs w:val="20"/>
-        </w:rPr>
-        <w:t xml:space="preserve">al contenido de las </w:t>
-      </w:r>
-      <w:r>
-        <w:rPr>
-          <w:rFonts w:ascii="Regesto Grotesk" w:hAnsi="Regesto Grotesk" w:cs="Arial"/>
-          <w:iCs/>
-          <w:sz w:val="20"/>
-          <w:szCs w:val="20"/>
-        </w:rPr>
-        <w:t xml:space="preserve">acciones aludidas </w:t>
-      </w:r>
       <w:bookmarkEnd w:id="70"/>
       <w:commentRangeStart w:id="71"/>
       <w:r>
@@ -2689,7 +2689,7 @@
         </w:rPr>
         <w:t xml:space="preserve"> </w:t>
       </w:r>
-      <w:bookmarkEnd w:id="68"/>
+      <w:bookmarkEnd w:id="67"/>
       <w:bookmarkEnd w:id="73"/>
       <w:r>
         <w:rPr>
@@ -3898,7 +3898,7 @@
       </w:r>
     </w:p>
   </w:comment>
-  <w:comment w:id="21" w:author="MELISSA FERNANDA DUARTE MANZANO" w:date="2025-03-12T11:32:00Z" w:initials="MFDM">
+  <w:comment w:id="20" w:author="MELISSA FERNANDA DUARTE MANZANO" w:date="2025-03-12T11:32:00Z" w:initials="MFDM">
     <w:p>
       <w:pPr>
         <w:pStyle w:val="Textocomentario"/>
@@ -3922,7 +3922,7 @@
       </w:r>
     </w:p>
   </w:comment>
-  <w:comment w:id="22" w:author="MELISSA FERNANDA DUARTE MANZANO" w:date="2025-03-12T11:31:00Z" w:initials="MFDM">
+  <w:comment w:id="21" w:author="MELISSA FERNANDA DUARTE MANZANO" w:date="2025-03-12T11:31:00Z" w:initials="MFDM">
     <w:p>
       <w:pPr>
         <w:pStyle w:val="Textocomentario"/>
@@ -3938,7 +3938,7 @@
       </w:r>
     </w:p>
   </w:comment>
-  <w:comment w:id="23" w:author="MELISSA FERNANDA DUARTE MANZANO [2]" w:date="2021-09-08T13:46:00Z" w:initials="">
+  <w:comment w:id="22" w:author="MELISSA FERNANDA DUARTE MANZANO [2]" w:date="2021-09-08T13:46:00Z" w:initials="">
     <w:p>
       <w:pPr>
         <w:widowControl w:val="0"/>
@@ -3963,7 +3963,7 @@
       </w:r>
     </w:p>
   </w:comment>
-  <w:comment w:id="24" w:author="MELISSA FERNANDA DUARTE MANZANO [2]" w:date="2021-09-08T13:46:00Z" w:initials="">
+  <w:comment w:id="23" w:author="MELISSA FERNANDA DUARTE MANZANO [2]" w:date="2021-09-08T13:46:00Z" w:initials="">
     <w:p>
       <w:pPr>
         <w:widowControl w:val="0"/>
@@ -3988,7 +3988,7 @@
       </w:r>
     </w:p>
   </w:comment>
-  <w:comment w:id="25" w:author="MELISSA FERNANDA DUARTE MANZANO" w:date="2024-09-12T16:24:00Z" w:initials="MFDM">
+  <w:comment w:id="24" w:author="MELISSA FERNANDA DUARTE MANZANO" w:date="2024-09-12T16:24:00Z" w:initials="MFDM">
     <w:p>
       <w:pPr>
         <w:pStyle w:val="Textocomentario"/>
@@ -4004,7 +4004,7 @@
       </w:r>
     </w:p>
   </w:comment>
-  <w:comment w:id="30" w:author="MELISSA FERNANDA DUARTE MANZANO" w:date="2025-03-04T10:27:00Z" w:initials="MFDM">
+  <w:comment w:id="29" w:author="MELISSA FERNANDA DUARTE MANZANO" w:date="2025-03-04T10:27:00Z" w:initials="MFDM">
     <w:p>
       <w:pPr>
         <w:pStyle w:val="Textocomentario"/>
@@ -4020,7 +4020,7 @@
       </w:r>
     </w:p>
   </w:comment>
-  <w:comment w:id="32" w:author="MELISSA FERNANDA DUARTE MANZANO" w:date="2025-03-12T11:32:00Z" w:initials="MFDM">
+  <w:comment w:id="31" w:author="MELISSA FERNANDA DUARTE MANZANO" w:date="2025-03-12T11:32:00Z" w:initials="MFDM">
     <w:p>
       <w:pPr>
         <w:pStyle w:val="Textocomentario"/>
@@ -4044,7 +4044,7 @@
       </w:r>
     </w:p>
   </w:comment>
-  <w:comment w:id="35" w:author="MELISSA FERNANDA DUARTE MANZANO" w:date="2025-03-04T10:27:00Z" w:initials="MFDM">
+  <w:comment w:id="34" w:author="MELISSA FERNANDA DUARTE MANZANO" w:date="2025-03-04T10:27:00Z" w:initials="MFDM">
     <w:p>
       <w:pPr>
         <w:pStyle w:val="Textocomentario"/>
@@ -4060,7 +4060,7 @@
       </w:r>
     </w:p>
   </w:comment>
-  <w:comment w:id="38" w:author="MELISSA FERNANDA DUARTE MANZANO" w:date="2024-09-18T12:41:00Z" w:initials="MFDM">
+  <w:comment w:id="37" w:author="MELISSA FERNANDA DUARTE MANZANO" w:date="2024-09-18T12:41:00Z" w:initials="MFDM">
     <w:p>
       <w:pPr>
         <w:pStyle w:val="Textocomentario"/>
@@ -4076,7 +4076,7 @@
       </w:r>
     </w:p>
   </w:comment>
-  <w:comment w:id="41" w:author="MELISSA FERNANDA DUARTE MANZANO" w:date="2025-03-04T10:12:00Z" w:initials="MFDM">
+  <w:comment w:id="40" w:author="MELISSA FERNANDA DUARTE MANZANO" w:date="2025-03-04T10:12:00Z" w:initials="MFDM">
     <w:p>
       <w:pPr>
         <w:pStyle w:val="Textocomentario"/>
@@ -4087,14 +4087,14 @@
         </w:rPr>
         <w:annotationRef/>
       </w:r>
-      <w:bookmarkStart w:id="42" w:name="_Hlk191977725"/>
+      <w:bookmarkStart w:id="41" w:name="_Hlk191977725"/>
       <w:r>
         <w:t>SE AGREGARÁ SI DENTRO DE LA ETAPA DE ACLARACIÓN HAY RECOMENDACIONES DE ORIGEN (EN INFORME DE AUDITORÍA EN MATERIA DE CUMPLIMIENTO FINANCIERO); SI NO ES EL CASO, ELIMINAR</w:t>
       </w:r>
-      <w:bookmarkEnd w:id="42"/>
+      <w:bookmarkEnd w:id="41"/>
     </w:p>
   </w:comment>
-  <w:comment w:id="44" w:author="MELISSA FERNANDA DUARTE MANZANO" w:date="2024-09-18T12:41:00Z" w:initials="MFDM">
+  <w:comment w:id="43" w:author="MELISSA FERNANDA DUARTE MANZANO" w:date="2024-09-18T12:41:00Z" w:initials="MFDM">
     <w:p>
       <w:pPr>
         <w:pStyle w:val="Textocomentario"/>
@@ -4110,7 +4110,7 @@
       </w:r>
     </w:p>
   </w:comment>
-  <w:comment w:id="46" w:author="MELISSA FERNANDA DUARTE MANZANO" w:date="2024-09-18T12:41:00Z" w:initials="MFDM">
+  <w:comment w:id="45" w:author="MELISSA FERNANDA DUARTE MANZANO" w:date="2024-09-18T12:41:00Z" w:initials="MFDM">
     <w:p>
       <w:pPr>
         <w:pStyle w:val="Textocomentario"/>
@@ -4126,7 +4126,7 @@
       </w:r>
     </w:p>
   </w:comment>
-  <w:comment w:id="45" w:author="MELISSA FERNANDA DUARTE MANZANO" w:date="2025-03-04T10:13:00Z" w:initials="MFDM">
+  <w:comment w:id="44" w:author="MELISSA FERNANDA DUARTE MANZANO" w:date="2025-03-04T10:13:00Z" w:initials="MFDM">
     <w:p>
       <w:pPr>
         <w:pStyle w:val="Textocomentario"/>
@@ -4142,7 +4142,7 @@
       </w:r>
     </w:p>
   </w:comment>
-  <w:comment w:id="47" w:author="MELISSA FERNANDA DUARTE MANZANO" w:date="2025-03-12T11:37:00Z" w:initials="MFDM">
+  <w:comment w:id="46" w:author="MELISSA FERNANDA DUARTE MANZANO" w:date="2025-03-12T11:37:00Z" w:initials="MFDM">
     <w:p>
       <w:pPr>
         <w:pStyle w:val="Textocomentario"/>
@@ -4158,7 +4158,7 @@
       </w:r>
     </w:p>
   </w:comment>
-  <w:comment w:id="48" w:author="SINAI ALEJANDRA BUSTAMANTE SANCHEZ" w:date="2021-10-01T09:29:00Z" w:initials="SABS">
+  <w:comment w:id="47" w:author="SINAI ALEJANDRA BUSTAMANTE SANCHEZ" w:date="2021-10-01T09:29:00Z" w:initials="SABS">
     <w:p>
       <w:pPr>
         <w:pStyle w:val="Textocomentario"/>
@@ -4177,6 +4177,22 @@
       <w:pPr>
         <w:pStyle w:val="Textocomentario"/>
       </w:pPr>
+    </w:p>
+  </w:comment>
+  <w:comment w:id="49" w:author="SINAI ALEJANDRA BUSTAMANTE SANCHEZ" w:date="2021-10-08T10:53:00Z" w:initials="SABS">
+    <w:p>
+      <w:pPr>
+        <w:pStyle w:val="Textocomentario"/>
+      </w:pPr>
+      <w:r>
+        <w:rPr>
+          <w:rStyle w:val="Refdecomentario"/>
+        </w:rPr>
+        <w:annotationRef/>
+      </w:r>
+      <w:r>
+        <w:t>Fecha en que ingresaron los oficios o escritos que se describen al inicio del acuerdo</w:t>
+      </w:r>
     </w:p>
   </w:comment>
   <w:comment w:id="50" w:author="SINAI ALEJANDRA BUSTAMANTE SANCHEZ" w:date="2021-10-08T10:53:00Z" w:initials="SABS">
@@ -4191,7 +4207,16 @@
         <w:annotationRef/>
       </w:r>
       <w:r>
-        <w:t>Fecha en que ingresaron los oficios o escritos que se describen al inicio del acuerdo</w:t>
+        <w:t xml:space="preserve">Revisar si </w:t>
+      </w:r>
+      <w:r>
+        <w:rPr>
+          <w:noProof/>
+        </w:rPr>
+        <w:t>es</w:t>
+      </w:r>
+      <w:r>
+        <w:t xml:space="preserve"> oficio o escrito</w:t>
       </w:r>
     </w:p>
   </w:comment>
@@ -4207,48 +4232,48 @@
         <w:annotationRef/>
       </w:r>
       <w:r>
-        <w:t xml:space="preserve">Revisar si </w:t>
+        <w:t>Número de fojas que contiene el escrito u oficio</w:t>
+      </w:r>
+    </w:p>
+  </w:comment>
+  <w:comment w:id="52" w:author="MELISSA FERNANDA DUARTE MANZANO" w:date="2025-04-22T14:01:00Z" w:initials="MFDM">
+    <w:p>
+      <w:pPr>
+        <w:pStyle w:val="Textocomentario"/>
+      </w:pPr>
+      <w:r>
+        <w:rPr>
+          <w:rStyle w:val="Refdecomentario"/>
+        </w:rPr>
+        <w:annotationRef/>
+      </w:r>
+      <w:r>
+        <w:t>SI ES QUE HAY ANEXOS, SI NO ES EL CASO ELIMINAR</w:t>
+      </w:r>
+    </w:p>
+  </w:comment>
+  <w:comment w:id="53" w:author="SINAI ALEJANDRA BUSTAMANTE SANCHEZ" w:date="2021-10-08T10:53:00Z" w:initials="SABS">
+    <w:p>
+      <w:pPr>
+        <w:pStyle w:val="Textocomentario"/>
+      </w:pPr>
+      <w:r>
+        <w:rPr>
+          <w:rStyle w:val="Refdecomentario"/>
+        </w:rPr>
+        <w:annotationRef/>
+      </w:r>
+      <w:r>
+        <w:t xml:space="preserve">Fecha </w:t>
       </w:r>
       <w:r>
         <w:rPr>
           <w:noProof/>
         </w:rPr>
-        <w:t>es</w:t>
+        <w:t>del</w:t>
       </w:r>
       <w:r>
         <w:t xml:space="preserve"> oficio o escrito</w:t>
-      </w:r>
-    </w:p>
-  </w:comment>
-  <w:comment w:id="52" w:author="SINAI ALEJANDRA BUSTAMANTE SANCHEZ" w:date="2021-10-08T10:53:00Z" w:initials="SABS">
-    <w:p>
-      <w:pPr>
-        <w:pStyle w:val="Textocomentario"/>
-      </w:pPr>
-      <w:r>
-        <w:rPr>
-          <w:rStyle w:val="Refdecomentario"/>
-        </w:rPr>
-        <w:annotationRef/>
-      </w:r>
-      <w:r>
-        <w:t>Número de fojas que contiene el escrito u oficio</w:t>
-      </w:r>
-    </w:p>
-  </w:comment>
-  <w:comment w:id="53" w:author="MELISSA FERNANDA DUARTE MANZANO" w:date="2025-04-22T14:01:00Z" w:initials="MFDM">
-    <w:p>
-      <w:pPr>
-        <w:pStyle w:val="Textocomentario"/>
-      </w:pPr>
-      <w:r>
-        <w:rPr>
-          <w:rStyle w:val="Refdecomentario"/>
-        </w:rPr>
-        <w:annotationRef/>
-      </w:r>
-      <w:r>
-        <w:t>SI ES QUE HAY ANEXOS, SI NO ES EL CASO ELIMINAR</w:t>
       </w:r>
     </w:p>
   </w:comment>
@@ -4264,16 +4289,7 @@
         <w:annotationRef/>
       </w:r>
       <w:r>
-        <w:t xml:space="preserve">Fecha </w:t>
-      </w:r>
-      <w:r>
-        <w:rPr>
-          <w:noProof/>
-        </w:rPr>
-        <w:t>del</w:t>
-      </w:r>
-      <w:r>
-        <w:t xml:space="preserve"> oficio o escrito</w:t>
+        <w:t>Nombre de quién ingresa los oficios o escritos</w:t>
       </w:r>
     </w:p>
   </w:comment>
@@ -4289,7 +4305,7 @@
         <w:annotationRef/>
       </w:r>
       <w:r>
-        <w:t>Nombre de quién ingresa los oficios o escritos</w:t>
+        <w:t>Cargo de quién ingresa los oficios o escritos</w:t>
       </w:r>
     </w:p>
   </w:comment>
@@ -4305,7 +4321,7 @@
         <w:annotationRef/>
       </w:r>
       <w:r>
-        <w:t>Cargo de quién ingresa los oficios o escritos</w:t>
+        <w:t>Dejar si aplica, de lo contrario eliminarlo</w:t>
       </w:r>
     </w:p>
   </w:comment>
@@ -4321,11 +4337,11 @@
         <w:annotationRef/>
       </w:r>
       <w:r>
-        <w:t>Dejar si aplica, de lo contrario eliminarlo</w:t>
+        <w:t>Administración del cargo de quién ingresa los oficios o escritos</w:t>
       </w:r>
     </w:p>
   </w:comment>
-  <w:comment w:id="58" w:author="SINAI ALEJANDRA BUSTAMANTE SANCHEZ" w:date="2021-10-08T10:53:00Z" w:initials="SABS">
+  <w:comment w:id="60" w:author="MELISSA FERNANDA DUARTE MANZANO" w:date="2025-04-22T13:53:00Z" w:initials="MFDM">
     <w:p>
       <w:pPr>
         <w:pStyle w:val="Textocomentario"/>
@@ -4337,11 +4353,11 @@
         <w:annotationRef/>
       </w:r>
       <w:r>
-        <w:t>Administración del cargo de quién ingresa los oficios o escritos</w:t>
+        <w:t>PRESENTADO O PRESENTADA SEGÚN SEA EL CASO</w:t>
       </w:r>
     </w:p>
   </w:comment>
-  <w:comment w:id="61" w:author="MELISSA FERNANDA DUARTE MANZANO" w:date="2025-04-22T13:53:00Z" w:initials="MFDM">
+  <w:comment w:id="61" w:author="SINAI ALEJANDRA BUSTAMANTE SANCHEZ" w:date="2021-10-08T10:53:00Z" w:initials="SABS">
     <w:p>
       <w:pPr>
         <w:pStyle w:val="Textocomentario"/>
@@ -4353,7 +4369,7 @@
         <w:annotationRef/>
       </w:r>
       <w:r>
-        <w:t>PRESENTADO O PRESENTADA SEGÚN SEA EL CASO</w:t>
+        <w:t>Nombre de quién ingresa los oficios o escritos</w:t>
       </w:r>
     </w:p>
   </w:comment>
@@ -4369,7 +4385,7 @@
         <w:annotationRef/>
       </w:r>
       <w:r>
-        <w:t>Nombre de quién ingresa los oficios o escritos</w:t>
+        <w:t>Cargo de quién ingresa los oficios o escritos</w:t>
       </w:r>
     </w:p>
   </w:comment>
@@ -4385,7 +4401,7 @@
         <w:annotationRef/>
       </w:r>
       <w:r>
-        <w:t>Cargo de quién ingresa los oficios o escritos</w:t>
+        <w:t>Dejar si aplica, de lo contrario eliminarlo</w:t>
       </w:r>
     </w:p>
   </w:comment>
@@ -4401,11 +4417,11 @@
         <w:annotationRef/>
       </w:r>
       <w:r>
-        <w:t>Dejar si aplica, de lo contrario eliminarlo</w:t>
+        <w:t>Administración del cargo de quién ingresa los oficios o escritos</w:t>
       </w:r>
     </w:p>
   </w:comment>
-  <w:comment w:id="65" w:author="SINAI ALEJANDRA BUSTAMANTE SANCHEZ" w:date="2021-10-08T10:53:00Z" w:initials="SABS">
+  <w:comment w:id="65" w:author="MELISSA FERNANDA DUARTE MANZANO" w:date="2025-03-12T11:39:00Z" w:initials="MFDM">
     <w:p>
       <w:pPr>
         <w:pStyle w:val="Textocomentario"/>
@@ -4417,27 +4433,11 @@
         <w:annotationRef/>
       </w:r>
       <w:r>
-        <w:t>Administración del cargo de quién ingresa los oficios o escritos</w:t>
+        <w:t>Escrito u oficio según aplique</w:t>
       </w:r>
     </w:p>
   </w:comment>
-  <w:comment w:id="66" w:author="MELISSA FERNANDA DUARTE MANZANO" w:date="2025-03-12T11:39:00Z" w:initials="MFDM">
-    <w:p>
-      <w:pPr>
-        <w:pStyle w:val="Textocomentario"/>
-      </w:pPr>
-      <w:r>
-        <w:rPr>
-          <w:rStyle w:val="Refdecomentario"/>
-        </w:rPr>
-        <w:annotationRef/>
-      </w:r>
-      <w:r>
-        <w:t>Escrito u oficio según aplique</w:t>
-      </w:r>
-    </w:p>
-  </w:comment>
-  <w:comment w:id="67" w:author="MELISSA FERNANDA DUARTE MANZANO" w:date="2025-04-22T14:01:00Z" w:initials="MFDM">
+  <w:comment w:id="66" w:author="MELISSA FERNANDA DUARTE MANZANO" w:date="2025-04-22T14:01:00Z" w:initials="MFDM">
     <w:p>
       <w:pPr>
         <w:pStyle w:val="Textocomentario"/>
@@ -6869,7 +6869,7 @@
 </file>
 
 <file path=customXml/itemProps1.xml><?xml version="1.0" encoding="utf-8"?>
-<ds:datastoreItem xmlns:ds="http://schemas.openxmlformats.org/officeDocument/2006/customXml" ds:itemID="{55B22398-3988-4582-B29E-994177480E80}">
+<ds:datastoreItem xmlns:ds="http://schemas.openxmlformats.org/officeDocument/2006/customXml" ds:itemID="{5C13D225-B992-4B12-914F-211AA2CFC129}">
   <ds:schemaRefs>
     <ds:schemaRef ds:uri="http://schemas.openxmlformats.org/officeDocument/2006/bibliography"/>
   </ds:schemaRefs>

</xml_diff>